<commit_message>
Update Administrator Guide Infobox added
git-svn-id: https://by-stsvn.bayer-ag.com/svn/DOC41WEBUI@476 7fa4df38-a670-11e2-8034-c9adf4be1a24
</commit_message>
<xml_diff>
--- a/trunk/DOC41WEBUI/docs/Administrator Guide.docx
+++ b/trunk/DOC41WEBUI/docs/Administrator Guide.docx
@@ -425,6 +425,373 @@
         </w:tbl>
         <w:p/>
         <w:p>
+          <w:r>
+            <w:br w:type="page"/>
+          </w:r>
+        </w:p>
+        <w:tbl>
+          <w:tblPr>
+            <w:tblStyle w:val="HelleSchattierung-Akzent5"/>
+            <w:tblpPr w:leftFromText="141" w:rightFromText="141" w:vertAnchor="text" w:horzAnchor="margin" w:tblpY="-353"/>
+            <w:tblW w:w="0" w:type="auto"/>
+            <w:tblLook w:val="04A0" w:firstRow="1" w:lastRow="0" w:firstColumn="1" w:lastColumn="0" w:noHBand="0" w:noVBand="1"/>
+          </w:tblPr>
+          <w:tblGrid>
+            <w:gridCol w:w="2943"/>
+            <w:gridCol w:w="6223"/>
+          </w:tblGrid>
+          <w:tr>
+            <w:trPr>
+              <w:cnfStyle w:val="100000000000" w:firstRow="1" w:lastRow="0" w:firstColumn="0" w:lastColumn="0" w:oddVBand="0" w:evenVBand="0" w:oddHBand="0" w:evenHBand="0" w:firstRowFirstColumn="0" w:firstRowLastColumn="0" w:lastRowFirstColumn="0" w:lastRowLastColumn="0"/>
+            </w:trPr>
+            <w:tc>
+              <w:tcPr>
+                <w:cnfStyle w:val="001000000000" w:firstRow="0" w:lastRow="0" w:firstColumn="1" w:lastColumn="0" w:oddVBand="0" w:evenVBand="0" w:oddHBand="0" w:evenHBand="0" w:firstRowFirstColumn="0" w:firstRowLastColumn="0" w:lastRowFirstColumn="0" w:lastRowLastColumn="0"/>
+                <w:tcW w:w="2943" w:type="dxa"/>
+              </w:tcPr>
+              <w:p>
+                <w:pPr>
+                  <w:rPr>
+                    <w:lang w:val="en-US"/>
+                  </w:rPr>
+                </w:pPr>
+                <w:proofErr w:type="spellStart"/>
+                <w:r>
+                  <w:rPr>
+                    <w:lang w:val="en-US"/>
+                  </w:rPr>
+                  <w:lastRenderedPageBreak/>
+                  <w:t>Infobox</w:t>
+                </w:r>
+                <w:proofErr w:type="spellEnd"/>
+              </w:p>
+            </w:tc>
+            <w:tc>
+              <w:tcPr>
+                <w:tcW w:w="6223" w:type="dxa"/>
+              </w:tcPr>
+              <w:p>
+                <w:pPr>
+                  <w:cnfStyle w:val="100000000000" w:firstRow="1" w:lastRow="0" w:firstColumn="0" w:lastColumn="0" w:oddVBand="0" w:evenVBand="0" w:oddHBand="0" w:evenHBand="0" w:firstRowFirstColumn="0" w:firstRowLastColumn="0" w:lastRowFirstColumn="0" w:lastRowLastColumn="0"/>
+                  <w:rPr>
+                    <w:lang w:val="en-US"/>
+                  </w:rPr>
+                </w:pPr>
+              </w:p>
+            </w:tc>
+          </w:tr>
+          <w:tr>
+            <w:trPr>
+              <w:cnfStyle w:val="000000100000" w:firstRow="0" w:lastRow="0" w:firstColumn="0" w:lastColumn="0" w:oddVBand="0" w:evenVBand="0" w:oddHBand="1" w:evenHBand="0" w:firstRowFirstColumn="0" w:firstRowLastColumn="0" w:lastRowFirstColumn="0" w:lastRowLastColumn="0"/>
+            </w:trPr>
+            <w:tc>
+              <w:tcPr>
+                <w:cnfStyle w:val="001000000000" w:firstRow="0" w:lastRow="0" w:firstColumn="1" w:lastColumn="0" w:oddVBand="0" w:evenVBand="0" w:oddHBand="0" w:evenHBand="0" w:firstRowFirstColumn="0" w:firstRowLastColumn="0" w:lastRowFirstColumn="0" w:lastRowLastColumn="0"/>
+                <w:tcW w:w="2943" w:type="dxa"/>
+              </w:tcPr>
+              <w:p>
+                <w:pPr>
+                  <w:rPr>
+                    <w:lang w:val="en-US"/>
+                  </w:rPr>
+                </w:pPr>
+                <w:r>
+                  <w:rPr>
+                    <w:lang w:val="en-US"/>
+                  </w:rPr>
+                  <w:t>Applicable System:</w:t>
+                </w:r>
+              </w:p>
+            </w:tc>
+            <w:tc>
+              <w:tcPr>
+                <w:tcW w:w="6223" w:type="dxa"/>
+              </w:tcPr>
+              <w:p>
+                <w:pPr>
+                  <w:cnfStyle w:val="000000100000" w:firstRow="0" w:lastRow="0" w:firstColumn="0" w:lastColumn="0" w:oddVBand="0" w:evenVBand="0" w:oddHBand="1" w:evenHBand="0" w:firstRowFirstColumn="0" w:firstRowLastColumn="0" w:lastRowFirstColumn="0" w:lastRowLastColumn="0"/>
+                  <w:rPr>
+                    <w:lang w:val="en-US"/>
+                  </w:rPr>
+                </w:pPr>
+                <w:r>
+                  <w:rPr>
+                    <w:lang w:val="en-US"/>
+                  </w:rPr>
+                  <w:t>External Access: Doc41 Web UI</w:t>
+                </w:r>
+              </w:p>
+            </w:tc>
+          </w:tr>
+          <w:tr>
+            <w:tc>
+              <w:tcPr>
+                <w:cnfStyle w:val="001000000000" w:firstRow="0" w:lastRow="0" w:firstColumn="1" w:lastColumn="0" w:oddVBand="0" w:evenVBand="0" w:oddHBand="0" w:evenHBand="0" w:firstRowFirstColumn="0" w:firstRowLastColumn="0" w:lastRowFirstColumn="0" w:lastRowLastColumn="0"/>
+                <w:tcW w:w="2943" w:type="dxa"/>
+              </w:tcPr>
+              <w:p>
+                <w:pPr>
+                  <w:rPr>
+                    <w:lang w:val="en-US"/>
+                  </w:rPr>
+                </w:pPr>
+                <w:r>
+                  <w:rPr>
+                    <w:lang w:val="en-US"/>
+                  </w:rPr>
+                  <w:t>Title:</w:t>
+                </w:r>
+              </w:p>
+            </w:tc>
+            <w:tc>
+              <w:tcPr>
+                <w:tcW w:w="6223" w:type="dxa"/>
+              </w:tcPr>
+              <w:p>
+                <w:pPr>
+                  <w:cnfStyle w:val="000000000000" w:firstRow="0" w:lastRow="0" w:firstColumn="0" w:lastColumn="0" w:oddVBand="0" w:evenVBand="0" w:oddHBand="0" w:evenHBand="0" w:firstRowFirstColumn="0" w:firstRowLastColumn="0" w:lastRowFirstColumn="0" w:lastRowLastColumn="0"/>
+                  <w:rPr>
+                    <w:lang w:val="en-US"/>
+                  </w:rPr>
+                </w:pPr>
+                <w:r>
+                  <w:rPr>
+                    <w:lang w:val="en-US"/>
+                  </w:rPr>
+                  <w:t>Administrator</w:t>
+                </w:r>
+                <w:r>
+                  <w:rPr>
+                    <w:lang w:val="en-US"/>
+                  </w:rPr>
+                  <w:t xml:space="preserve"> Guide</w:t>
+                </w:r>
+              </w:p>
+            </w:tc>
+          </w:tr>
+          <w:tr>
+            <w:trPr>
+              <w:cnfStyle w:val="000000100000" w:firstRow="0" w:lastRow="0" w:firstColumn="0" w:lastColumn="0" w:oddVBand="0" w:evenVBand="0" w:oddHBand="1" w:evenHBand="0" w:firstRowFirstColumn="0" w:firstRowLastColumn="0" w:lastRowFirstColumn="0" w:lastRowLastColumn="0"/>
+            </w:trPr>
+            <w:tc>
+              <w:tcPr>
+                <w:cnfStyle w:val="001000000000" w:firstRow="0" w:lastRow="0" w:firstColumn="1" w:lastColumn="0" w:oddVBand="0" w:evenVBand="0" w:oddHBand="0" w:evenHBand="0" w:firstRowFirstColumn="0" w:firstRowLastColumn="0" w:lastRowFirstColumn="0" w:lastRowLastColumn="0"/>
+                <w:tcW w:w="2943" w:type="dxa"/>
+              </w:tcPr>
+              <w:p>
+                <w:pPr>
+                  <w:rPr>
+                    <w:lang w:val="en-US"/>
+                  </w:rPr>
+                </w:pPr>
+                <w:r>
+                  <w:rPr>
+                    <w:lang w:val="en-US"/>
+                  </w:rPr>
+                  <w:t>Author:</w:t>
+                </w:r>
+              </w:p>
+            </w:tc>
+            <w:tc>
+              <w:tcPr>
+                <w:tcW w:w="6223" w:type="dxa"/>
+              </w:tcPr>
+              <w:p>
+                <w:pPr>
+                  <w:cnfStyle w:val="000000100000" w:firstRow="0" w:lastRow="0" w:firstColumn="0" w:lastColumn="0" w:oddVBand="0" w:evenVBand="0" w:oddHBand="1" w:evenHBand="0" w:firstRowFirstColumn="0" w:firstRowLastColumn="0" w:lastRowFirstColumn="0" w:lastRowLastColumn="0"/>
+                  <w:rPr>
+                    <w:lang w:val="en-US"/>
+                  </w:rPr>
+                </w:pPr>
+                <w:r>
+                  <w:rPr>
+                    <w:lang w:val="en-US"/>
+                  </w:rPr>
+                  <w:t>Ingo Kaulbach (EVFPU)</w:t>
+                </w:r>
+              </w:p>
+            </w:tc>
+          </w:tr>
+          <w:tr>
+            <w:tc>
+              <w:tcPr>
+                <w:cnfStyle w:val="001000000000" w:firstRow="0" w:lastRow="0" w:firstColumn="1" w:lastColumn="0" w:oddVBand="0" w:evenVBand="0" w:oddHBand="0" w:evenHBand="0" w:firstRowFirstColumn="0" w:firstRowLastColumn="0" w:lastRowFirstColumn="0" w:lastRowLastColumn="0"/>
+                <w:tcW w:w="2943" w:type="dxa"/>
+              </w:tcPr>
+              <w:p>
+                <w:pPr>
+                  <w:rPr>
+                    <w:lang w:val="en-US"/>
+                  </w:rPr>
+                </w:pPr>
+                <w:r>
+                  <w:rPr>
+                    <w:lang w:val="en-US"/>
+                  </w:rPr>
+                  <w:t>Change history (version number, last change, changed by, date)</w:t>
+                </w:r>
+              </w:p>
+            </w:tc>
+            <w:tc>
+              <w:tcPr>
+                <w:tcW w:w="6223" w:type="dxa"/>
+              </w:tcPr>
+              <w:p>
+                <w:pPr>
+                  <w:pStyle w:val="Listenabsatz"/>
+                  <w:numPr>
+                    <w:ilvl w:val="0"/>
+                    <w:numId w:val="3"/>
+                  </w:numPr>
+                  <w:cnfStyle w:val="000000000000" w:firstRow="0" w:lastRow="0" w:firstColumn="0" w:lastColumn="0" w:oddVBand="0" w:evenVBand="0" w:oddHBand="0" w:evenHBand="0" w:firstRowFirstColumn="0" w:firstRowLastColumn="0" w:lastRowFirstColumn="0" w:lastRowLastColumn="0"/>
+                  <w:rPr>
+                    <w:lang w:val="en-US"/>
+                  </w:rPr>
+                </w:pPr>
+                <w:r>
+                  <w:rPr>
+                    <w:lang w:val="en-US"/>
+                  </w:rPr>
+                  <w:t>Ingo Kaulbach EVFPU, 2013-10</w:t>
+                </w:r>
+                <w:r>
+                  <w:rPr>
+                    <w:lang w:val="en-US"/>
+                  </w:rPr>
+                  <w:t>-</w:t>
+                </w:r>
+                <w:r>
+                  <w:rPr>
+                    <w:lang w:val="en-US"/>
+                  </w:rPr>
+                  <w:t>28</w:t>
+                </w:r>
+                <w:r>
+                  <w:rPr>
+                    <w:lang w:val="en-US"/>
+                  </w:rPr>
+                  <w:t>, initial setup</w:t>
+                </w:r>
+              </w:p>
+              <w:p>
+                <w:pPr>
+                  <w:cnfStyle w:val="000000000000" w:firstRow="0" w:lastRow="0" w:firstColumn="0" w:lastColumn="0" w:oddVBand="0" w:evenVBand="0" w:oddHBand="0" w:evenHBand="0" w:firstRowFirstColumn="0" w:firstRowLastColumn="0" w:lastRowFirstColumn="0" w:lastRowLastColumn="0"/>
+                  <w:rPr>
+                    <w:lang w:val="en-US"/>
+                  </w:rPr>
+                </w:pPr>
+                <w:r>
+                  <w:rPr>
+                    <w:lang w:val="en-US"/>
+                  </w:rPr>
+                  <w:t xml:space="preserve">1.1  </w:t>
+                </w:r>
+                <w:r>
+                  <w:rPr>
+                    <w:lang w:val="en-US"/>
+                  </w:rPr>
+                  <w:t xml:space="preserve">Ingo Kaulbach EVFPU, 2014-01-15, </w:t>
+                </w:r>
+                <w:proofErr w:type="spellStart"/>
+                <w:r>
+                  <w:rPr>
+                    <w:lang w:val="en-US"/>
+                  </w:rPr>
+                  <w:t>infobox</w:t>
+                </w:r>
+                <w:proofErr w:type="spellEnd"/>
+                <w:r>
+                  <w:rPr>
+                    <w:lang w:val="en-US"/>
+                  </w:rPr>
+                  <w:t xml:space="preserve"> added</w:t>
+                </w:r>
+              </w:p>
+              <w:p>
+                <w:pPr>
+                  <w:pStyle w:val="Listenabsatz"/>
+                  <w:ind w:left="360"/>
+                  <w:cnfStyle w:val="000000000000" w:firstRow="0" w:lastRow="0" w:firstColumn="0" w:lastColumn="0" w:oddVBand="0" w:evenVBand="0" w:oddHBand="0" w:evenHBand="0" w:firstRowFirstColumn="0" w:firstRowLastColumn="0" w:lastRowFirstColumn="0" w:lastRowLastColumn="0"/>
+                  <w:rPr>
+                    <w:lang w:val="en-US"/>
+                  </w:rPr>
+                </w:pPr>
+              </w:p>
+            </w:tc>
+          </w:tr>
+          <w:tr>
+            <w:trPr>
+              <w:cnfStyle w:val="000000100000" w:firstRow="0" w:lastRow="0" w:firstColumn="0" w:lastColumn="0" w:oddVBand="0" w:evenVBand="0" w:oddHBand="1" w:evenHBand="0" w:firstRowFirstColumn="0" w:firstRowLastColumn="0" w:lastRowFirstColumn="0" w:lastRowLastColumn="0"/>
+            </w:trPr>
+            <w:tc>
+              <w:tcPr>
+                <w:cnfStyle w:val="001000000000" w:firstRow="0" w:lastRow="0" w:firstColumn="1" w:lastColumn="0" w:oddVBand="0" w:evenVBand="0" w:oddHBand="0" w:evenHBand="0" w:firstRowFirstColumn="0" w:firstRowLastColumn="0" w:lastRowFirstColumn="0" w:lastRowLastColumn="0"/>
+                <w:tcW w:w="2943" w:type="dxa"/>
+              </w:tcPr>
+              <w:p>
+                <w:pPr>
+                  <w:rPr>
+                    <w:lang w:val="en-US"/>
+                  </w:rPr>
+                </w:pPr>
+                <w:r>
+                  <w:rPr>
+                    <w:lang w:val="en-US"/>
+                  </w:rPr>
+                  <w:t>Current Version of document:</w:t>
+                </w:r>
+              </w:p>
+            </w:tc>
+            <w:tc>
+              <w:tcPr>
+                <w:tcW w:w="6223" w:type="dxa"/>
+              </w:tcPr>
+              <w:p>
+                <w:pPr>
+                  <w:cnfStyle w:val="000000100000" w:firstRow="0" w:lastRow="0" w:firstColumn="0" w:lastColumn="0" w:oddVBand="0" w:evenVBand="0" w:oddHBand="1" w:evenHBand="0" w:firstRowFirstColumn="0" w:firstRowLastColumn="0" w:lastRowFirstColumn="0" w:lastRowLastColumn="0"/>
+                  <w:rPr>
+                    <w:lang w:val="en-US"/>
+                  </w:rPr>
+                </w:pPr>
+                <w:r>
+                  <w:rPr>
+                    <w:lang w:val="en-US"/>
+                  </w:rPr>
+                  <w:t>1.1</w:t>
+                </w:r>
+              </w:p>
+            </w:tc>
+          </w:tr>
+          <w:tr>
+            <w:tc>
+              <w:tcPr>
+                <w:cnfStyle w:val="001000000000" w:firstRow="0" w:lastRow="0" w:firstColumn="1" w:lastColumn="0" w:oddVBand="0" w:evenVBand="0" w:oddHBand="0" w:evenHBand="0" w:firstRowFirstColumn="0" w:firstRowLastColumn="0" w:lastRowFirstColumn="0" w:lastRowLastColumn="0"/>
+                <w:tcW w:w="2943" w:type="dxa"/>
+              </w:tcPr>
+              <w:p>
+                <w:pPr>
+                  <w:rPr>
+                    <w:lang w:val="en-US"/>
+                  </w:rPr>
+                </w:pPr>
+              </w:p>
+            </w:tc>
+            <w:tc>
+              <w:tcPr>
+                <w:tcW w:w="6223" w:type="dxa"/>
+              </w:tcPr>
+              <w:p>
+                <w:pPr>
+                  <w:cnfStyle w:val="000000000000" w:firstRow="0" w:lastRow="0" w:firstColumn="0" w:lastColumn="0" w:oddVBand="0" w:evenVBand="0" w:oddHBand="0" w:evenHBand="0" w:firstRowFirstColumn="0" w:firstRowLastColumn="0" w:lastRowFirstColumn="0" w:lastRowLastColumn="0"/>
+                  <w:rPr>
+                    <w:lang w:val="en-US"/>
+                  </w:rPr>
+                </w:pPr>
+              </w:p>
+            </w:tc>
+          </w:tr>
+        </w:tbl>
+        <w:p>
           <w:pPr>
             <w:rPr>
               <w:rFonts w:asciiTheme="majorHAnsi" w:eastAsiaTheme="majorEastAsia" w:hAnsiTheme="majorHAnsi" w:cstheme="majorBidi"/>
@@ -538,7 +905,7 @@
                 <w:noProof/>
                 <w:webHidden/>
               </w:rPr>
-              <w:t>2</w:t>
+              <w:t>3</w:t>
             </w:r>
             <w:r>
               <w:rPr>
@@ -609,7 +976,7 @@
                 <w:noProof/>
                 <w:webHidden/>
               </w:rPr>
-              <w:t>2</w:t>
+              <w:t>3</w:t>
             </w:r>
             <w:r>
               <w:rPr>
@@ -641,6 +1008,8 @@
               </w:rPr>
               <w:t>Create Bayer internal user</w:t>
             </w:r>
+            <w:bookmarkStart w:id="0" w:name="_GoBack"/>
+            <w:bookmarkEnd w:id="0"/>
             <w:r>
               <w:rPr>
                 <w:noProof/>
@@ -680,7 +1049,7 @@
                 <w:noProof/>
                 <w:webHidden/>
               </w:rPr>
-              <w:t>3</w:t>
+              <w:t>4</w:t>
             </w:r>
             <w:r>
               <w:rPr>
@@ -751,7 +1120,7 @@
                 <w:noProof/>
                 <w:webHidden/>
               </w:rPr>
-              <w:t>4</w:t>
+              <w:t>5</w:t>
             </w:r>
             <w:r>
               <w:rPr>
@@ -822,7 +1191,7 @@
                 <w:noProof/>
                 <w:webHidden/>
               </w:rPr>
-              <w:t>6</w:t>
+              <w:t>7</w:t>
             </w:r>
             <w:r>
               <w:rPr>
@@ -893,7 +1262,7 @@
                 <w:noProof/>
                 <w:webHidden/>
               </w:rPr>
-              <w:t>6</w:t>
+              <w:t>7</w:t>
             </w:r>
             <w:r>
               <w:rPr>
@@ -964,7 +1333,7 @@
                 <w:noProof/>
                 <w:webHidden/>
               </w:rPr>
-              <w:t>6</w:t>
+              <w:t>7</w:t>
             </w:r>
             <w:r>
               <w:rPr>
@@ -1014,8 +1383,8 @@
           <w:lang w:val="en-US"/>
         </w:rPr>
       </w:pPr>
-      <w:bookmarkStart w:id="0" w:name="_Toc338928746"/>
-      <w:bookmarkStart w:id="1" w:name="_Toc370823381"/>
+      <w:bookmarkStart w:id="1" w:name="_Toc338928746"/>
+      <w:bookmarkStart w:id="2" w:name="_Toc370823381"/>
       <w:r>
         <w:rPr>
           <w:lang w:val="en-US"/>
@@ -1035,8 +1404,8 @@
         </w:rPr>
         <w:t>management</w:t>
       </w:r>
-      <w:bookmarkEnd w:id="0"/>
       <w:bookmarkEnd w:id="1"/>
+      <w:bookmarkEnd w:id="2"/>
     </w:p>
     <w:p>
       <w:pPr>
@@ -1045,14 +1414,14 @@
           <w:lang w:val="en-US"/>
         </w:rPr>
       </w:pPr>
-      <w:bookmarkStart w:id="2" w:name="_Toc370823382"/>
+      <w:bookmarkStart w:id="3" w:name="_Toc370823382"/>
       <w:r>
         <w:rPr>
           <w:lang w:val="en-US"/>
         </w:rPr>
         <w:t>Overview</w:t>
       </w:r>
-      <w:bookmarkEnd w:id="2"/>
+      <w:bookmarkEnd w:id="3"/>
     </w:p>
     <w:p>
       <w:pPr>
@@ -1140,7 +1509,7 @@
       <w:r>
         <w:rPr>
           <w:noProof/>
-          <w:lang w:val="en-US"/>
+          <w:lang w:eastAsia="de-DE"/>
         </w:rPr>
         <w:drawing>
           <wp:inline distT="0" distB="0" distL="0" distR="0" wp14:anchorId="70B88CC7" wp14:editId="41EA4986">
@@ -1205,7 +1574,7 @@
           <w:lang w:val="en-US"/>
         </w:rPr>
       </w:pPr>
-      <w:bookmarkStart w:id="3" w:name="_Toc370823383"/>
+      <w:bookmarkStart w:id="4" w:name="_Toc370823383"/>
       <w:r>
         <w:rPr>
           <w:lang w:val="en-US"/>
@@ -1213,7 +1582,7 @@
         <w:lastRenderedPageBreak/>
         <w:t>Create Bayer internal user</w:t>
       </w:r>
-      <w:bookmarkEnd w:id="3"/>
+      <w:bookmarkEnd w:id="4"/>
     </w:p>
     <w:p>
       <w:pPr>
@@ -1338,7 +1707,7 @@
       <w:r>
         <w:rPr>
           <w:noProof/>
-          <w:lang w:val="en-US"/>
+          <w:lang w:eastAsia="de-DE"/>
         </w:rPr>
         <w:drawing>
           <wp:inline distT="0" distB="0" distL="0" distR="0" wp14:anchorId="02ADC737" wp14:editId="6813BCB3">
@@ -1430,7 +1799,7 @@
           <w:lang w:val="en-US"/>
         </w:rPr>
       </w:pPr>
-      <w:bookmarkStart w:id="4" w:name="_Toc370823384"/>
+      <w:bookmarkStart w:id="5" w:name="_Toc370823384"/>
       <w:r>
         <w:rPr>
           <w:lang w:val="en-US"/>
@@ -1438,7 +1807,7 @@
         <w:lastRenderedPageBreak/>
         <w:t>Create external user</w:t>
       </w:r>
-      <w:bookmarkEnd w:id="4"/>
+      <w:bookmarkEnd w:id="5"/>
     </w:p>
     <w:p>
       <w:pPr>
@@ -1756,7 +2125,7 @@
       <w:r>
         <w:rPr>
           <w:noProof/>
-          <w:lang w:val="en-US"/>
+          <w:lang w:eastAsia="de-DE"/>
         </w:rPr>
         <w:lastRenderedPageBreak/>
         <w:drawing>
@@ -1815,7 +2184,7 @@
           <w:lang w:val="en-US"/>
         </w:rPr>
       </w:pPr>
-      <w:bookmarkStart w:id="5" w:name="_Toc338928751"/>
+      <w:bookmarkStart w:id="6" w:name="_Toc338928751"/>
       <w:r>
         <w:rPr>
           <w:lang w:val="en-US"/>
@@ -1830,7 +2199,7 @@
           <w:lang w:val="en-US"/>
         </w:rPr>
       </w:pPr>
-      <w:bookmarkStart w:id="6" w:name="_Toc370823385"/>
+      <w:bookmarkStart w:id="7" w:name="_Toc370823385"/>
       <w:r>
         <w:rPr>
           <w:lang w:val="en-US"/>
@@ -1838,8 +2207,8 @@
         <w:lastRenderedPageBreak/>
         <w:t>Edit User</w:t>
       </w:r>
-      <w:bookmarkEnd w:id="5"/>
       <w:bookmarkEnd w:id="6"/>
+      <w:bookmarkEnd w:id="7"/>
     </w:p>
     <w:p>
       <w:pPr>
@@ -1898,16 +2267,16 @@
           <w:lang w:val="en-US"/>
         </w:rPr>
       </w:pPr>
-      <w:bookmarkStart w:id="7" w:name="_Toc338928752"/>
-      <w:bookmarkStart w:id="8" w:name="_Toc370823386"/>
+      <w:bookmarkStart w:id="8" w:name="_Toc338928752"/>
+      <w:bookmarkStart w:id="9" w:name="_Toc370823386"/>
       <w:r>
         <w:rPr>
           <w:lang w:val="en-US"/>
         </w:rPr>
         <w:t>Internal</w:t>
       </w:r>
-      <w:bookmarkEnd w:id="7"/>
       <w:bookmarkEnd w:id="8"/>
+      <w:bookmarkEnd w:id="9"/>
     </w:p>
     <w:p>
       <w:pPr>
@@ -1918,7 +2287,7 @@
       <w:r>
         <w:rPr>
           <w:noProof/>
-          <w:lang w:val="en-US"/>
+          <w:lang w:eastAsia="de-DE"/>
         </w:rPr>
         <w:drawing>
           <wp:inline distT="0" distB="0" distL="0" distR="0" wp14:anchorId="044653E3" wp14:editId="190CDEF1">
@@ -1964,18 +2333,16 @@
           <w:lang w:val="en-US"/>
         </w:rPr>
       </w:pPr>
-      <w:bookmarkStart w:id="9" w:name="_Toc338928753"/>
-      <w:bookmarkStart w:id="10" w:name="_Toc370823387"/>
-      <w:bookmarkStart w:id="11" w:name="_GoBack"/>
+      <w:bookmarkStart w:id="10" w:name="_Toc338928753"/>
+      <w:bookmarkStart w:id="11" w:name="_Toc370823387"/>
+      <w:r>
+        <w:rPr>
+          <w:lang w:val="en-US"/>
+        </w:rPr>
+        <w:t>External</w:t>
+      </w:r>
+      <w:bookmarkEnd w:id="10"/>
       <w:bookmarkEnd w:id="11"/>
-      <w:r>
-        <w:rPr>
-          <w:lang w:val="en-US"/>
-        </w:rPr>
-        <w:t>External</w:t>
-      </w:r>
-      <w:bookmarkEnd w:id="9"/>
-      <w:bookmarkEnd w:id="10"/>
     </w:p>
     <w:p>
       <w:pPr>
@@ -1986,7 +2353,7 @@
       <w:r>
         <w:rPr>
           <w:noProof/>
-          <w:lang w:val="en-US"/>
+          <w:lang w:eastAsia="de-DE"/>
         </w:rPr>
         <w:drawing>
           <wp:inline distT="0" distB="0" distL="0" distR="0" wp14:anchorId="39FAB28B" wp14:editId="5C618FD5">
@@ -2092,7 +2459,7 @@
           <w:rPr>
             <w:noProof/>
           </w:rPr>
-          <w:t>4</w:t>
+          <w:t>2</w:t>
         </w:r>
         <w:r>
           <w:fldChar w:fldCharType="end"/>
@@ -2136,6 +2503,119 @@
 <file path=word/numbering.xml><?xml version="1.0" encoding="utf-8"?>
 <w:numbering xmlns:wpc="http://schemas.microsoft.com/office/word/2010/wordprocessingCanvas" xmlns:mc="http://schemas.openxmlformats.org/markup-compatibility/2006" xmlns:o="urn:schemas-microsoft-com:office:office" xmlns:r="http://schemas.openxmlformats.org/officeDocument/2006/relationships" xmlns:m="http://schemas.openxmlformats.org/officeDocument/2006/math" xmlns:v="urn:schemas-microsoft-com:vml" xmlns:wp14="http://schemas.microsoft.com/office/word/2010/wordprocessingDrawing" xmlns:wp="http://schemas.openxmlformats.org/drawingml/2006/wordprocessingDrawing" xmlns:w10="urn:schemas-microsoft-com:office:word" xmlns:w="http://schemas.openxmlformats.org/wordprocessingml/2006/main" xmlns:w14="http://schemas.microsoft.com/office/word/2010/wordml" xmlns:wpg="http://schemas.microsoft.com/office/word/2010/wordprocessingGroup" xmlns:wpi="http://schemas.microsoft.com/office/word/2010/wordprocessingInk" xmlns:wne="http://schemas.microsoft.com/office/word/2006/wordml" xmlns:wps="http://schemas.microsoft.com/office/word/2010/wordprocessingShape" mc:Ignorable="w14 wp14">
   <w:abstractNum w:abstractNumId="0">
+    <w:nsid w:val="145249AB"/>
+    <w:multiLevelType w:val="multilevel"/>
+    <w:tmpl w:val="BD1C7950"/>
+    <w:lvl w:ilvl="0">
+      <w:start w:val="1"/>
+      <w:numFmt w:val="decimal"/>
+      <w:lvlText w:val="%1.0"/>
+      <w:lvlJc w:val="left"/>
+      <w:pPr>
+        <w:ind w:left="360" w:hanging="360"/>
+      </w:pPr>
+      <w:rPr>
+        <w:rFonts w:hint="default"/>
+      </w:rPr>
+    </w:lvl>
+    <w:lvl w:ilvl="1">
+      <w:start w:val="1"/>
+      <w:numFmt w:val="decimal"/>
+      <w:lvlText w:val="%1.%2"/>
+      <w:lvlJc w:val="left"/>
+      <w:pPr>
+        <w:ind w:left="1068" w:hanging="360"/>
+      </w:pPr>
+      <w:rPr>
+        <w:rFonts w:hint="default"/>
+      </w:rPr>
+    </w:lvl>
+    <w:lvl w:ilvl="2">
+      <w:start w:val="1"/>
+      <w:numFmt w:val="decimal"/>
+      <w:lvlText w:val="%1.%2.%3"/>
+      <w:lvlJc w:val="left"/>
+      <w:pPr>
+        <w:ind w:left="2136" w:hanging="720"/>
+      </w:pPr>
+      <w:rPr>
+        <w:rFonts w:hint="default"/>
+      </w:rPr>
+    </w:lvl>
+    <w:lvl w:ilvl="3">
+      <w:start w:val="1"/>
+      <w:numFmt w:val="decimal"/>
+      <w:lvlText w:val="%1.%2.%3.%4"/>
+      <w:lvlJc w:val="left"/>
+      <w:pPr>
+        <w:ind w:left="2844" w:hanging="720"/>
+      </w:pPr>
+      <w:rPr>
+        <w:rFonts w:hint="default"/>
+      </w:rPr>
+    </w:lvl>
+    <w:lvl w:ilvl="4">
+      <w:start w:val="1"/>
+      <w:numFmt w:val="decimal"/>
+      <w:lvlText w:val="%1.%2.%3.%4.%5"/>
+      <w:lvlJc w:val="left"/>
+      <w:pPr>
+        <w:ind w:left="3912" w:hanging="1080"/>
+      </w:pPr>
+      <w:rPr>
+        <w:rFonts w:hint="default"/>
+      </w:rPr>
+    </w:lvl>
+    <w:lvl w:ilvl="5">
+      <w:start w:val="1"/>
+      <w:numFmt w:val="decimal"/>
+      <w:lvlText w:val="%1.%2.%3.%4.%5.%6"/>
+      <w:lvlJc w:val="left"/>
+      <w:pPr>
+        <w:ind w:left="4620" w:hanging="1080"/>
+      </w:pPr>
+      <w:rPr>
+        <w:rFonts w:hint="default"/>
+      </w:rPr>
+    </w:lvl>
+    <w:lvl w:ilvl="6">
+      <w:start w:val="1"/>
+      <w:numFmt w:val="decimal"/>
+      <w:lvlText w:val="%1.%2.%3.%4.%5.%6.%7"/>
+      <w:lvlJc w:val="left"/>
+      <w:pPr>
+        <w:ind w:left="5688" w:hanging="1440"/>
+      </w:pPr>
+      <w:rPr>
+        <w:rFonts w:hint="default"/>
+      </w:rPr>
+    </w:lvl>
+    <w:lvl w:ilvl="7">
+      <w:start w:val="1"/>
+      <w:numFmt w:val="decimal"/>
+      <w:lvlText w:val="%1.%2.%3.%4.%5.%6.%7.%8"/>
+      <w:lvlJc w:val="left"/>
+      <w:pPr>
+        <w:ind w:left="6396" w:hanging="1440"/>
+      </w:pPr>
+      <w:rPr>
+        <w:rFonts w:hint="default"/>
+      </w:rPr>
+    </w:lvl>
+    <w:lvl w:ilvl="8">
+      <w:start w:val="1"/>
+      <w:numFmt w:val="decimal"/>
+      <w:lvlText w:val="%1.%2.%3.%4.%5.%6.%7.%8.%9"/>
+      <w:lvlJc w:val="left"/>
+      <w:pPr>
+        <w:ind w:left="7104" w:hanging="1440"/>
+      </w:pPr>
+      <w:rPr>
+        <w:rFonts w:hint="default"/>
+      </w:rPr>
+    </w:lvl>
+  </w:abstractNum>
+  <w:abstractNum w:abstractNumId="1">
     <w:nsid w:val="17E612E9"/>
     <w:multiLevelType w:val="hybridMultilevel"/>
     <w:tmpl w:val="9FB0BE72"/>
@@ -2248,7 +2728,7 @@
       </w:rPr>
     </w:lvl>
   </w:abstractNum>
-  <w:abstractNum w:abstractNumId="1">
+  <w:abstractNum w:abstractNumId="2">
     <w:nsid w:val="57B467EF"/>
     <w:multiLevelType w:val="hybridMultilevel"/>
     <w:tmpl w:val="47642F6C"/>
@@ -2361,9 +2841,12 @@
     </w:lvl>
   </w:abstractNum>
   <w:num w:numId="1">
+    <w:abstractNumId w:val="2"/>
+  </w:num>
+  <w:num w:numId="2">
     <w:abstractNumId w:val="1"/>
   </w:num>
-  <w:num w:numId="2">
+  <w:num w:numId="3">
     <w:abstractNumId w:val="0"/>
   </w:num>
 </w:numbering>
@@ -2843,6 +3326,109 @@
     <w:uiPriority w:val="99"/>
     <w:rsid w:val="00F2269B"/>
   </w:style>
+  <w:style w:type="table" w:styleId="HelleSchattierung-Akzent5">
+    <w:name w:val="Light Shading Accent 5"/>
+    <w:basedOn w:val="NormaleTabelle"/>
+    <w:uiPriority w:val="60"/>
+    <w:rsid w:val="00C67658"/>
+    <w:pPr>
+      <w:spacing w:after="0" w:line="240" w:lineRule="auto"/>
+    </w:pPr>
+    <w:rPr>
+      <w:color w:val="31849B" w:themeColor="accent5" w:themeShade="BF"/>
+    </w:rPr>
+    <w:tblPr>
+      <w:tblStyleRowBandSize w:val="1"/>
+      <w:tblStyleColBandSize w:val="1"/>
+      <w:tblInd w:w="0" w:type="dxa"/>
+      <w:tblBorders>
+        <w:top w:val="single" w:sz="8" w:space="0" w:color="4BACC6" w:themeColor="accent5"/>
+        <w:bottom w:val="single" w:sz="8" w:space="0" w:color="4BACC6" w:themeColor="accent5"/>
+      </w:tblBorders>
+      <w:tblCellMar>
+        <w:top w:w="0" w:type="dxa"/>
+        <w:left w:w="108" w:type="dxa"/>
+        <w:bottom w:w="0" w:type="dxa"/>
+        <w:right w:w="108" w:type="dxa"/>
+      </w:tblCellMar>
+    </w:tblPr>
+    <w:tblStylePr w:type="firstRow">
+      <w:pPr>
+        <w:spacing w:before="0" w:after="0" w:line="240" w:lineRule="auto"/>
+      </w:pPr>
+      <w:rPr>
+        <w:b/>
+        <w:bCs/>
+      </w:rPr>
+      <w:tblPr/>
+      <w:tcPr>
+        <w:tcBorders>
+          <w:top w:val="single" w:sz="8" w:space="0" w:color="4BACC6" w:themeColor="accent5"/>
+          <w:left w:val="nil"/>
+          <w:bottom w:val="single" w:sz="8" w:space="0" w:color="4BACC6" w:themeColor="accent5"/>
+          <w:right w:val="nil"/>
+          <w:insideH w:val="nil"/>
+          <w:insideV w:val="nil"/>
+        </w:tcBorders>
+      </w:tcPr>
+    </w:tblStylePr>
+    <w:tblStylePr w:type="lastRow">
+      <w:pPr>
+        <w:spacing w:before="0" w:after="0" w:line="240" w:lineRule="auto"/>
+      </w:pPr>
+      <w:rPr>
+        <w:b/>
+        <w:bCs/>
+      </w:rPr>
+      <w:tblPr/>
+      <w:tcPr>
+        <w:tcBorders>
+          <w:top w:val="single" w:sz="8" w:space="0" w:color="4BACC6" w:themeColor="accent5"/>
+          <w:left w:val="nil"/>
+          <w:bottom w:val="single" w:sz="8" w:space="0" w:color="4BACC6" w:themeColor="accent5"/>
+          <w:right w:val="nil"/>
+          <w:insideH w:val="nil"/>
+          <w:insideV w:val="nil"/>
+        </w:tcBorders>
+      </w:tcPr>
+    </w:tblStylePr>
+    <w:tblStylePr w:type="firstCol">
+      <w:rPr>
+        <w:b/>
+        <w:bCs/>
+      </w:rPr>
+    </w:tblStylePr>
+    <w:tblStylePr w:type="lastCol">
+      <w:rPr>
+        <w:b/>
+        <w:bCs/>
+      </w:rPr>
+    </w:tblStylePr>
+    <w:tblStylePr w:type="band1Vert">
+      <w:tblPr/>
+      <w:tcPr>
+        <w:tcBorders>
+          <w:left w:val="nil"/>
+          <w:right w:val="nil"/>
+          <w:insideH w:val="nil"/>
+          <w:insideV w:val="nil"/>
+        </w:tcBorders>
+        <w:shd w:val="clear" w:color="auto" w:fill="D2EAF1" w:themeFill="accent5" w:themeFillTint="3F"/>
+      </w:tcPr>
+    </w:tblStylePr>
+    <w:tblStylePr w:type="band1Horz">
+      <w:tblPr/>
+      <w:tcPr>
+        <w:tcBorders>
+          <w:left w:val="nil"/>
+          <w:right w:val="nil"/>
+          <w:insideH w:val="nil"/>
+          <w:insideV w:val="nil"/>
+        </w:tcBorders>
+        <w:shd w:val="clear" w:color="auto" w:fill="D2EAF1" w:themeFill="accent5" w:themeFillTint="3F"/>
+      </w:tcPr>
+    </w:tblStylePr>
+  </w:style>
 </w:styles>
 </file>
 
@@ -3319,6 +3905,109 @@
     <w:link w:val="Fuzeile"/>
     <w:uiPriority w:val="99"/>
     <w:rsid w:val="00F2269B"/>
+  </w:style>
+  <w:style w:type="table" w:styleId="HelleSchattierung-Akzent5">
+    <w:name w:val="Light Shading Accent 5"/>
+    <w:basedOn w:val="NormaleTabelle"/>
+    <w:uiPriority w:val="60"/>
+    <w:rsid w:val="00C67658"/>
+    <w:pPr>
+      <w:spacing w:after="0" w:line="240" w:lineRule="auto"/>
+    </w:pPr>
+    <w:rPr>
+      <w:color w:val="31849B" w:themeColor="accent5" w:themeShade="BF"/>
+    </w:rPr>
+    <w:tblPr>
+      <w:tblStyleRowBandSize w:val="1"/>
+      <w:tblStyleColBandSize w:val="1"/>
+      <w:tblInd w:w="0" w:type="dxa"/>
+      <w:tblBorders>
+        <w:top w:val="single" w:sz="8" w:space="0" w:color="4BACC6" w:themeColor="accent5"/>
+        <w:bottom w:val="single" w:sz="8" w:space="0" w:color="4BACC6" w:themeColor="accent5"/>
+      </w:tblBorders>
+      <w:tblCellMar>
+        <w:top w:w="0" w:type="dxa"/>
+        <w:left w:w="108" w:type="dxa"/>
+        <w:bottom w:w="0" w:type="dxa"/>
+        <w:right w:w="108" w:type="dxa"/>
+      </w:tblCellMar>
+    </w:tblPr>
+    <w:tblStylePr w:type="firstRow">
+      <w:pPr>
+        <w:spacing w:before="0" w:after="0" w:line="240" w:lineRule="auto"/>
+      </w:pPr>
+      <w:rPr>
+        <w:b/>
+        <w:bCs/>
+      </w:rPr>
+      <w:tblPr/>
+      <w:tcPr>
+        <w:tcBorders>
+          <w:top w:val="single" w:sz="8" w:space="0" w:color="4BACC6" w:themeColor="accent5"/>
+          <w:left w:val="nil"/>
+          <w:bottom w:val="single" w:sz="8" w:space="0" w:color="4BACC6" w:themeColor="accent5"/>
+          <w:right w:val="nil"/>
+          <w:insideH w:val="nil"/>
+          <w:insideV w:val="nil"/>
+        </w:tcBorders>
+      </w:tcPr>
+    </w:tblStylePr>
+    <w:tblStylePr w:type="lastRow">
+      <w:pPr>
+        <w:spacing w:before="0" w:after="0" w:line="240" w:lineRule="auto"/>
+      </w:pPr>
+      <w:rPr>
+        <w:b/>
+        <w:bCs/>
+      </w:rPr>
+      <w:tblPr/>
+      <w:tcPr>
+        <w:tcBorders>
+          <w:top w:val="single" w:sz="8" w:space="0" w:color="4BACC6" w:themeColor="accent5"/>
+          <w:left w:val="nil"/>
+          <w:bottom w:val="single" w:sz="8" w:space="0" w:color="4BACC6" w:themeColor="accent5"/>
+          <w:right w:val="nil"/>
+          <w:insideH w:val="nil"/>
+          <w:insideV w:val="nil"/>
+        </w:tcBorders>
+      </w:tcPr>
+    </w:tblStylePr>
+    <w:tblStylePr w:type="firstCol">
+      <w:rPr>
+        <w:b/>
+        <w:bCs/>
+      </w:rPr>
+    </w:tblStylePr>
+    <w:tblStylePr w:type="lastCol">
+      <w:rPr>
+        <w:b/>
+        <w:bCs/>
+      </w:rPr>
+    </w:tblStylePr>
+    <w:tblStylePr w:type="band1Vert">
+      <w:tblPr/>
+      <w:tcPr>
+        <w:tcBorders>
+          <w:left w:val="nil"/>
+          <w:right w:val="nil"/>
+          <w:insideH w:val="nil"/>
+          <w:insideV w:val="nil"/>
+        </w:tcBorders>
+        <w:shd w:val="clear" w:color="auto" w:fill="D2EAF1" w:themeFill="accent5" w:themeFillTint="3F"/>
+      </w:tcPr>
+    </w:tblStylePr>
+    <w:tblStylePr w:type="band1Horz">
+      <w:tblPr/>
+      <w:tcPr>
+        <w:tcBorders>
+          <w:left w:val="nil"/>
+          <w:right w:val="nil"/>
+          <w:insideH w:val="nil"/>
+          <w:insideV w:val="nil"/>
+        </w:tcBorders>
+        <w:shd w:val="clear" w:color="auto" w:fill="D2EAF1" w:themeFill="accent5" w:themeFillTint="3F"/>
+      </w:tcPr>
+    </w:tblStylePr>
   </w:style>
 </w:styles>
 </file>
@@ -3632,7 +4321,7 @@
 </file>
 
 <file path=customXml/itemProps2.xml><?xml version="1.0" encoding="utf-8"?>
-<ds:datastoreItem xmlns:ds="http://schemas.openxmlformats.org/officeDocument/2006/customXml" ds:itemID="{0610B20F-C7F2-4625-98B3-96DDC95B6131}">
+<ds:datastoreItem xmlns:ds="http://schemas.openxmlformats.org/officeDocument/2006/customXml" ds:itemID="{44DF2246-FE0D-4F57-9DBB-69497F744C87}">
   <ds:schemaRefs>
     <ds:schemaRef ds:uri="http://schemas.openxmlformats.org/officeDocument/2006/bibliography"/>
   </ds:schemaRefs>

</xml_diff>

<commit_message>
header and footer line
git-svn-id: https://by-stsvn.bayer-ag.com/svn/DOC41WEBUI@590 7fa4df38-a670-11e2-8034-c9adf4be1a24
</commit_message>
<xml_diff>
--- a/trunk/DOC41WEBUI/docs/Administrator Guide.docx
+++ b/trunk/DOC41WEBUI/docs/Administrator Guide.docx
@@ -2639,15 +2639,7 @@
           <w:lang w:val="en-US"/>
         </w:rPr>
         <w:br/>
-        <w:t>Plants can be added as text. A Plant must only</w:t>
-      </w:r>
-      <w:bookmarkStart w:id="10" w:name="_GoBack"/>
-      <w:bookmarkEnd w:id="10"/>
-      <w:r>
-        <w:rPr>
-          <w:lang w:val="en-US"/>
-        </w:rPr>
-        <w:t xml:space="preserve"> have numbers and upper case letters and a maximum length of 4.</w:t>
+        <w:t>Plants can be added as text. A Plant must only have numbers and upper case letters and a maximum length of 4.</w:t>
       </w:r>
     </w:p>
     <w:p>
@@ -2679,7 +2671,7 @@
       <w:r>
         <w:rPr>
           <w:noProof/>
-          <w:lang w:val="en-US"/>
+          <w:lang w:eastAsia="de-DE"/>
         </w:rPr>
         <mc:AlternateContent>
           <mc:Choice Requires="wps">
@@ -2843,7 +2835,7 @@
           <w:lang w:val="en-US"/>
         </w:rPr>
       </w:pPr>
-      <w:bookmarkStart w:id="11" w:name="_Toc338928751"/>
+      <w:bookmarkStart w:id="10" w:name="_Toc338928751"/>
       <w:r>
         <w:rPr>
           <w:lang w:val="en-US"/>
@@ -2858,7 +2850,7 @@
           <w:lang w:val="en-US"/>
         </w:rPr>
       </w:pPr>
-      <w:bookmarkStart w:id="12" w:name="_Toc411265140"/>
+      <w:bookmarkStart w:id="11" w:name="_Toc411265140"/>
       <w:r>
         <w:rPr>
           <w:lang w:val="en-US"/>
@@ -2866,76 +2858,76 @@
         <w:lastRenderedPageBreak/>
         <w:t>Edit User</w:t>
       </w:r>
+      <w:bookmarkEnd w:id="10"/>
       <w:bookmarkEnd w:id="11"/>
+    </w:p>
+    <w:p>
+      <w:pPr>
+        <w:rPr>
+          <w:lang w:val="en-US"/>
+        </w:rPr>
+      </w:pPr>
+      <w:r>
+        <w:rPr>
+          <w:lang w:val="en-US"/>
+        </w:rPr>
+        <w:t xml:space="preserve">This dialog is used for existing internal/external users. It looks like the </w:t>
+      </w:r>
+      <w:r>
+        <w:rPr>
+          <w:lang w:val="en-US"/>
+        </w:rPr>
+        <w:t xml:space="preserve">User </w:t>
+      </w:r>
+      <w:r>
+        <w:rPr>
+          <w:lang w:val="en-US"/>
+        </w:rPr>
+        <w:t>Import or Create</w:t>
+      </w:r>
+      <w:r>
+        <w:rPr>
+          <w:lang w:val="en-US"/>
+        </w:rPr>
+        <w:t xml:space="preserve"> external user</w:t>
+      </w:r>
+      <w:r>
+        <w:rPr>
+          <w:lang w:val="en-US"/>
+        </w:rPr>
+        <w:t xml:space="preserve"> dialog</w:t>
+      </w:r>
+      <w:r>
+        <w:rPr>
+          <w:lang w:val="en-US"/>
+        </w:rPr>
+        <w:t>.</w:t>
+      </w:r>
+    </w:p>
+    <w:p>
+      <w:pPr>
+        <w:rPr>
+          <w:lang w:val="en-US"/>
+        </w:rPr>
+      </w:pPr>
+    </w:p>
+    <w:p>
+      <w:pPr>
+        <w:pStyle w:val="berschrift3"/>
+        <w:rPr>
+          <w:lang w:val="en-US"/>
+        </w:rPr>
+      </w:pPr>
+      <w:bookmarkStart w:id="12" w:name="_Toc338928752"/>
+      <w:bookmarkStart w:id="13" w:name="_Toc411265141"/>
+      <w:r>
+        <w:rPr>
+          <w:lang w:val="en-US"/>
+        </w:rPr>
+        <w:t>Internal</w:t>
+      </w:r>
       <w:bookmarkEnd w:id="12"/>
-    </w:p>
-    <w:p>
-      <w:pPr>
-        <w:rPr>
-          <w:lang w:val="en-US"/>
-        </w:rPr>
-      </w:pPr>
-      <w:r>
-        <w:rPr>
-          <w:lang w:val="en-US"/>
-        </w:rPr>
-        <w:t xml:space="preserve">This dialog is used for existing internal/external users. It looks like the </w:t>
-      </w:r>
-      <w:r>
-        <w:rPr>
-          <w:lang w:val="en-US"/>
-        </w:rPr>
-        <w:t xml:space="preserve">User </w:t>
-      </w:r>
-      <w:r>
-        <w:rPr>
-          <w:lang w:val="en-US"/>
-        </w:rPr>
-        <w:t>Import or Create</w:t>
-      </w:r>
-      <w:r>
-        <w:rPr>
-          <w:lang w:val="en-US"/>
-        </w:rPr>
-        <w:t xml:space="preserve"> external user</w:t>
-      </w:r>
-      <w:r>
-        <w:rPr>
-          <w:lang w:val="en-US"/>
-        </w:rPr>
-        <w:t xml:space="preserve"> dialog</w:t>
-      </w:r>
-      <w:r>
-        <w:rPr>
-          <w:lang w:val="en-US"/>
-        </w:rPr>
-        <w:t>.</w:t>
-      </w:r>
-    </w:p>
-    <w:p>
-      <w:pPr>
-        <w:rPr>
-          <w:lang w:val="en-US"/>
-        </w:rPr>
-      </w:pPr>
-    </w:p>
-    <w:p>
-      <w:pPr>
-        <w:pStyle w:val="berschrift3"/>
-        <w:rPr>
-          <w:lang w:val="en-US"/>
-        </w:rPr>
-      </w:pPr>
-      <w:bookmarkStart w:id="13" w:name="_Toc338928752"/>
-      <w:bookmarkStart w:id="14" w:name="_Toc411265141"/>
-      <w:r>
-        <w:rPr>
-          <w:lang w:val="en-US"/>
-        </w:rPr>
-        <w:t>Internal</w:t>
-      </w:r>
       <w:bookmarkEnd w:id="13"/>
-      <w:bookmarkEnd w:id="14"/>
     </w:p>
     <w:p>
       <w:pPr>
@@ -2990,7 +2982,7 @@
           <w:lang w:val="en-US"/>
         </w:rPr>
       </w:pPr>
-      <w:bookmarkStart w:id="15" w:name="_Toc411265173"/>
+      <w:bookmarkStart w:id="14" w:name="_Toc411265173"/>
       <w:r>
         <w:rPr>
           <w:lang w:val="en-US"/>
@@ -3028,7 +3020,7 @@
         </w:rPr>
         <w:t>: Edit internal user</w:t>
       </w:r>
-      <w:bookmarkEnd w:id="15"/>
+      <w:bookmarkEnd w:id="14"/>
     </w:p>
     <w:p>
       <w:pPr>
@@ -3172,8 +3164,8 @@
           <w:lang w:val="en-US" w:eastAsia="de-DE"/>
         </w:rPr>
       </w:pPr>
-      <w:bookmarkStart w:id="16" w:name="_Toc338928753"/>
-      <w:bookmarkStart w:id="17" w:name="_Toc411265142"/>
+      <w:bookmarkStart w:id="15" w:name="_Toc338928753"/>
+      <w:bookmarkStart w:id="16" w:name="_Toc411265142"/>
       <w:r>
         <w:rPr>
           <w:lang w:val="en-US"/>
@@ -3181,8 +3173,8 @@
         <w:lastRenderedPageBreak/>
         <w:t>External</w:t>
       </w:r>
+      <w:bookmarkEnd w:id="15"/>
       <w:bookmarkEnd w:id="16"/>
-      <w:bookmarkEnd w:id="17"/>
     </w:p>
     <w:p>
       <w:pPr>
@@ -3237,7 +3229,7 @@
           <w:lang w:val="en-US"/>
         </w:rPr>
       </w:pPr>
-      <w:bookmarkStart w:id="18" w:name="_Toc411265174"/>
+      <w:bookmarkStart w:id="17" w:name="_Toc411265174"/>
       <w:r>
         <w:rPr>
           <w:lang w:val="en-US"/>
@@ -3272,7 +3264,7 @@
         </w:rPr>
         <w:t>: Edit external user</w:t>
       </w:r>
-      <w:bookmarkEnd w:id="18"/>
+      <w:bookmarkEnd w:id="17"/>
     </w:p>
     <w:p>
       <w:pPr>
@@ -3564,7 +3556,7 @@
           <w:lang w:val="en-US"/>
         </w:rPr>
       </w:pPr>
-      <w:bookmarkStart w:id="19" w:name="_Toc411265143"/>
+      <w:bookmarkStart w:id="18" w:name="_Toc411265143"/>
       <w:r>
         <w:rPr>
           <w:lang w:val="en-US"/>
@@ -3572,7 +3564,7 @@
         <w:lastRenderedPageBreak/>
         <w:t>List of Figures</w:t>
       </w:r>
-      <w:bookmarkEnd w:id="19"/>
+      <w:bookmarkEnd w:id="18"/>
     </w:p>
     <w:p>
       <w:pPr>
@@ -4027,7 +4019,12 @@
       </w:r>
     </w:p>
     <w:sectPr>
-      <w:footerReference w:type="default" r:id="rId16"/>
+      <w:headerReference w:type="even" r:id="rId16"/>
+      <w:headerReference w:type="default" r:id="rId17"/>
+      <w:footerReference w:type="even" r:id="rId18"/>
+      <w:footerReference w:type="default" r:id="rId19"/>
+      <w:headerReference w:type="first" r:id="rId20"/>
+      <w:footerReference w:type="first" r:id="rId21"/>
       <w:pgSz w:w="11906" w:h="16838"/>
       <w:pgMar w:top="1440" w:right="1440" w:bottom="1440" w:left="1440" w:header="708" w:footer="708" w:gutter="0"/>
       <w:pgNumType w:start="0"/>
@@ -4065,6 +4062,16 @@
 </file>
 
 <file path=word/footer1.xml><?xml version="1.0" encoding="utf-8"?>
+<w:ftr xmlns:wpc="http://schemas.microsoft.com/office/word/2010/wordprocessingCanvas" xmlns:mc="http://schemas.openxmlformats.org/markup-compatibility/2006" xmlns:o="urn:schemas-microsoft-com:office:office" xmlns:r="http://schemas.openxmlformats.org/officeDocument/2006/relationships" xmlns:m="http://schemas.openxmlformats.org/officeDocument/2006/math" xmlns:v="urn:schemas-microsoft-com:vml" xmlns:wp14="http://schemas.microsoft.com/office/word/2010/wordprocessingDrawing" xmlns:wp="http://schemas.openxmlformats.org/drawingml/2006/wordprocessingDrawing" xmlns:w10="urn:schemas-microsoft-com:office:word" xmlns:w="http://schemas.openxmlformats.org/wordprocessingml/2006/main" xmlns:w14="http://schemas.microsoft.com/office/word/2010/wordml" xmlns:wpg="http://schemas.microsoft.com/office/word/2010/wordprocessingGroup" xmlns:wpi="http://schemas.microsoft.com/office/word/2010/wordprocessingInk" xmlns:wne="http://schemas.microsoft.com/office/word/2006/wordml" xmlns:wps="http://schemas.microsoft.com/office/word/2010/wordprocessingShape" mc:Ignorable="w14 wp14">
+  <w:p>
+    <w:pPr>
+      <w:pStyle w:val="Fuzeile"/>
+    </w:pPr>
+  </w:p>
+</w:ftr>
+</file>
+
+<file path=word/footer2.xml><?xml version="1.0" encoding="utf-8"?>
 <w:ftr xmlns:wpc="http://schemas.microsoft.com/office/word/2010/wordprocessingCanvas" xmlns:mc="http://schemas.openxmlformats.org/markup-compatibility/2006" xmlns:o="urn:schemas-microsoft-com:office:office" xmlns:r="http://schemas.openxmlformats.org/officeDocument/2006/relationships" xmlns:m="http://schemas.openxmlformats.org/officeDocument/2006/math" xmlns:v="urn:schemas-microsoft-com:vml" xmlns:wp14="http://schemas.microsoft.com/office/word/2010/wordprocessingDrawing" xmlns:wp="http://schemas.openxmlformats.org/drawingml/2006/wordprocessingDrawing" xmlns:w10="urn:schemas-microsoft-com:office:word" xmlns:w="http://schemas.openxmlformats.org/wordprocessingml/2006/main" xmlns:w14="http://schemas.microsoft.com/office/word/2010/wordml" xmlns:wpg="http://schemas.microsoft.com/office/word/2010/wordprocessingGroup" xmlns:wpi="http://schemas.microsoft.com/office/word/2010/wordprocessingInk" xmlns:wne="http://schemas.microsoft.com/office/word/2006/wordml" xmlns:wps="http://schemas.microsoft.com/office/word/2010/wordprocessingShape" mc:Ignorable="w14 wp14">
   <w:sdt>
     <w:sdtPr>
@@ -4093,14 +4100,37 @@
           <w:rPr>
             <w:noProof/>
           </w:rPr>
-          <w:t>7</w:t>
+          <w:t>1</w:t>
         </w:r>
         <w:r>
           <w:fldChar w:fldCharType="end"/>
         </w:r>
+        <w:r>
+          <w:t xml:space="preserve"> / </w:t>
+        </w:r>
+        <w:fldSimple w:instr=" NUMPAGES   \* MERGEFORMAT ">
+          <w:r>
+            <w:rPr>
+              <w:noProof/>
+            </w:rPr>
+            <w:t>11</w:t>
+          </w:r>
+        </w:fldSimple>
       </w:p>
+      <w:bookmarkStart w:id="19" w:name="_GoBack" w:displacedByCustomXml="next"/>
+      <w:bookmarkEnd w:id="19" w:displacedByCustomXml="next"/>
     </w:sdtContent>
   </w:sdt>
+  <w:p>
+    <w:pPr>
+      <w:pStyle w:val="Fuzeile"/>
+    </w:pPr>
+  </w:p>
+</w:ftr>
+</file>
+
+<file path=word/footer3.xml><?xml version="1.0" encoding="utf-8"?>
+<w:ftr xmlns:wpc="http://schemas.microsoft.com/office/word/2010/wordprocessingCanvas" xmlns:mc="http://schemas.openxmlformats.org/markup-compatibility/2006" xmlns:o="urn:schemas-microsoft-com:office:office" xmlns:r="http://schemas.openxmlformats.org/officeDocument/2006/relationships" xmlns:m="http://schemas.openxmlformats.org/officeDocument/2006/math" xmlns:v="urn:schemas-microsoft-com:vml" xmlns:wp14="http://schemas.microsoft.com/office/word/2010/wordprocessingDrawing" xmlns:wp="http://schemas.openxmlformats.org/drawingml/2006/wordprocessingDrawing" xmlns:w10="urn:schemas-microsoft-com:office:word" xmlns:w="http://schemas.openxmlformats.org/wordprocessingml/2006/main" xmlns:w14="http://schemas.microsoft.com/office/word/2010/wordml" xmlns:wpg="http://schemas.microsoft.com/office/word/2010/wordprocessingGroup" xmlns:wpi="http://schemas.microsoft.com/office/word/2010/wordprocessingInk" xmlns:wne="http://schemas.microsoft.com/office/word/2006/wordml" xmlns:wps="http://schemas.microsoft.com/office/word/2010/wordprocessingShape" mc:Ignorable="w14 wp14">
   <w:p>
     <w:pPr>
       <w:pStyle w:val="Fuzeile"/>
@@ -4132,6 +4162,60 @@
     </w:p>
   </w:footnote>
 </w:footnotes>
+</file>
+
+<file path=word/header1.xml><?xml version="1.0" encoding="utf-8"?>
+<w:hdr xmlns:wpc="http://schemas.microsoft.com/office/word/2010/wordprocessingCanvas" xmlns:mc="http://schemas.openxmlformats.org/markup-compatibility/2006" xmlns:o="urn:schemas-microsoft-com:office:office" xmlns:r="http://schemas.openxmlformats.org/officeDocument/2006/relationships" xmlns:m="http://schemas.openxmlformats.org/officeDocument/2006/math" xmlns:v="urn:schemas-microsoft-com:vml" xmlns:wp14="http://schemas.microsoft.com/office/word/2010/wordprocessingDrawing" xmlns:wp="http://schemas.openxmlformats.org/drawingml/2006/wordprocessingDrawing" xmlns:w10="urn:schemas-microsoft-com:office:word" xmlns:w="http://schemas.openxmlformats.org/wordprocessingml/2006/main" xmlns:w14="http://schemas.microsoft.com/office/word/2010/wordml" xmlns:wpg="http://schemas.microsoft.com/office/word/2010/wordprocessingGroup" xmlns:wpi="http://schemas.microsoft.com/office/word/2010/wordprocessingInk" xmlns:wne="http://schemas.microsoft.com/office/word/2006/wordml" xmlns:wps="http://schemas.microsoft.com/office/word/2010/wordprocessingShape" mc:Ignorable="w14 wp14">
+  <w:p>
+    <w:pPr>
+      <w:pStyle w:val="Kopfzeile"/>
+    </w:pPr>
+  </w:p>
+</w:hdr>
+</file>
+
+<file path=word/header2.xml><?xml version="1.0" encoding="utf-8"?>
+<w:hdr xmlns:wpc="http://schemas.microsoft.com/office/word/2010/wordprocessingCanvas" xmlns:mc="http://schemas.openxmlformats.org/markup-compatibility/2006" xmlns:o="urn:schemas-microsoft-com:office:office" xmlns:r="http://schemas.openxmlformats.org/officeDocument/2006/relationships" xmlns:m="http://schemas.openxmlformats.org/officeDocument/2006/math" xmlns:v="urn:schemas-microsoft-com:vml" xmlns:wp14="http://schemas.microsoft.com/office/word/2010/wordprocessingDrawing" xmlns:wp="http://schemas.openxmlformats.org/drawingml/2006/wordprocessingDrawing" xmlns:w10="urn:schemas-microsoft-com:office:word" xmlns:w="http://schemas.openxmlformats.org/wordprocessingml/2006/main" xmlns:w14="http://schemas.microsoft.com/office/word/2010/wordml" xmlns:wpg="http://schemas.microsoft.com/office/word/2010/wordprocessingGroup" xmlns:wpi="http://schemas.microsoft.com/office/word/2010/wordprocessingInk" xmlns:wne="http://schemas.microsoft.com/office/word/2006/wordml" xmlns:wps="http://schemas.microsoft.com/office/word/2010/wordprocessingShape" mc:Ignorable="w14 wp14">
+  <w:p>
+    <w:pPr>
+      <w:pStyle w:val="Kopfzeile"/>
+    </w:pPr>
+    <w:sdt>
+      <w:sdtPr>
+        <w:rPr>
+          <w:color w:val="4F81BD" w:themeColor="accent1"/>
+          <w:sz w:val="20"/>
+        </w:rPr>
+        <w:alias w:val="Titel"/>
+        <w:id w:val="-1573737401"/>
+        <w:placeholder>
+          <w:docPart w:val="41236967E619494C9CFB66AF1AE61E60"/>
+        </w:placeholder>
+        <w:dataBinding w:prefixMappings="xmlns:ns0='http://schemas.openxmlformats.org/package/2006/metadata/core-properties' xmlns:ns1='http://purl.org/dc/elements/1.1/'" w:xpath="/ns0:coreProperties[1]/ns1:title[1]" w:storeItemID="{6C3C8BC8-F283-45AE-878A-BAB7291924A1}"/>
+        <w:text/>
+      </w:sdtPr>
+      <w:sdtContent>
+        <w:r>
+          <w:rPr>
+            <w:color w:val="4F81BD" w:themeColor="accent1"/>
+            <w:sz w:val="20"/>
+          </w:rPr>
+          <w:t>Doc41 Web UI                              Administrator Guide</w:t>
+        </w:r>
+      </w:sdtContent>
+    </w:sdt>
+  </w:p>
+</w:hdr>
+</file>
+
+<file path=word/header3.xml><?xml version="1.0" encoding="utf-8"?>
+<w:hdr xmlns:wpc="http://schemas.microsoft.com/office/word/2010/wordprocessingCanvas" xmlns:mc="http://schemas.openxmlformats.org/markup-compatibility/2006" xmlns:o="urn:schemas-microsoft-com:office:office" xmlns:r="http://schemas.openxmlformats.org/officeDocument/2006/relationships" xmlns:m="http://schemas.openxmlformats.org/officeDocument/2006/math" xmlns:v="urn:schemas-microsoft-com:vml" xmlns:wp14="http://schemas.microsoft.com/office/word/2010/wordprocessingDrawing" xmlns:wp="http://schemas.openxmlformats.org/drawingml/2006/wordprocessingDrawing" xmlns:w10="urn:schemas-microsoft-com:office:word" xmlns:w="http://schemas.openxmlformats.org/wordprocessingml/2006/main" xmlns:w14="http://schemas.microsoft.com/office/word/2010/wordml" xmlns:wpg="http://schemas.microsoft.com/office/word/2010/wordprocessingGroup" xmlns:wpi="http://schemas.microsoft.com/office/word/2010/wordprocessingInk" xmlns:wne="http://schemas.microsoft.com/office/word/2006/wordml" xmlns:wps="http://schemas.microsoft.com/office/word/2010/wordprocessingShape" mc:Ignorable="w14 wp14">
+  <w:p>
+    <w:pPr>
+      <w:pStyle w:val="Kopfzeile"/>
+    </w:pPr>
+  </w:p>
+</w:hdr>
 </file>
 
 <file path=word/numbering.xml><?xml version="1.0" encoding="utf-8"?>
@@ -5692,6 +5776,504 @@
 </w:styles>
 </file>
 
+<file path=word/glossary/document.xml><?xml version="1.0" encoding="utf-8"?>
+<w:glossaryDocument xmlns:wpc="http://schemas.microsoft.com/office/word/2010/wordprocessingCanvas" xmlns:mc="http://schemas.openxmlformats.org/markup-compatibility/2006" xmlns:o="urn:schemas-microsoft-com:office:office" xmlns:r="http://schemas.openxmlformats.org/officeDocument/2006/relationships" xmlns:m="http://schemas.openxmlformats.org/officeDocument/2006/math" xmlns:v="urn:schemas-microsoft-com:vml" xmlns:wp14="http://schemas.microsoft.com/office/word/2010/wordprocessingDrawing" xmlns:wp="http://schemas.openxmlformats.org/drawingml/2006/wordprocessingDrawing" xmlns:w10="urn:schemas-microsoft-com:office:word" xmlns:w="http://schemas.openxmlformats.org/wordprocessingml/2006/main" xmlns:w14="http://schemas.microsoft.com/office/word/2010/wordml" xmlns:wpg="http://schemas.microsoft.com/office/word/2010/wordprocessingGroup" xmlns:wpi="http://schemas.microsoft.com/office/word/2010/wordprocessingInk" xmlns:wne="http://schemas.microsoft.com/office/word/2006/wordml" xmlns:wps="http://schemas.microsoft.com/office/word/2010/wordprocessingShape" mc:Ignorable="w14 wp14"/>
+</file>
+
+<file path=word/glossary/fontTable.xml><?xml version="1.0" encoding="utf-8"?>
+<w:fonts xmlns:mc="http://schemas.openxmlformats.org/markup-compatibility/2006" xmlns:r="http://schemas.openxmlformats.org/officeDocument/2006/relationships" xmlns:w="http://schemas.openxmlformats.org/wordprocessingml/2006/main" xmlns:w14="http://schemas.microsoft.com/office/word/2010/wordml" mc:Ignorable="w14">
+  <w:font w:name="Times New Roman">
+    <w:panose1 w:val="02020603050405020304"/>
+    <w:charset w:val="00"/>
+    <w:family w:val="roman"/>
+    <w:pitch w:val="variable"/>
+    <w:sig w:usb0="E0002AFF" w:usb1="C0007841" w:usb2="00000009" w:usb3="00000000" w:csb0="000001FF" w:csb1="00000000"/>
+  </w:font>
+  <w:font w:name="Symbol">
+    <w:panose1 w:val="05050102010706020507"/>
+    <w:charset w:val="02"/>
+    <w:family w:val="roman"/>
+    <w:pitch w:val="variable"/>
+    <w:sig w:usb0="00000000" w:usb1="10000000" w:usb2="00000000" w:usb3="00000000" w:csb0="80000000" w:csb1="00000000"/>
+  </w:font>
+  <w:font w:name="Calibri">
+    <w:panose1 w:val="020F0502020204030204"/>
+    <w:charset w:val="00"/>
+    <w:family w:val="swiss"/>
+    <w:pitch w:val="variable"/>
+    <w:sig w:usb0="E10002FF" w:usb1="4000ACFF" w:usb2="00000009" w:usb3="00000000" w:csb0="0000019F" w:csb1="00000000"/>
+  </w:font>
+  <w:font w:name="Courier New">
+    <w:panose1 w:val="02070309020205020404"/>
+    <w:charset w:val="00"/>
+    <w:family w:val="modern"/>
+    <w:pitch w:val="fixed"/>
+    <w:sig w:usb0="E0002AFF" w:usb1="C0007843" w:usb2="00000009" w:usb3="00000000" w:csb0="000001FF" w:csb1="00000000"/>
+  </w:font>
+  <w:font w:name="Wingdings">
+    <w:panose1 w:val="05000000000000000000"/>
+    <w:charset w:val="02"/>
+    <w:family w:val="auto"/>
+    <w:pitch w:val="variable"/>
+    <w:sig w:usb0="00000000" w:usb1="10000000" w:usb2="00000000" w:usb3="00000000" w:csb0="80000000" w:csb1="00000000"/>
+  </w:font>
+  <w:font w:name="Cambria">
+    <w:panose1 w:val="02040503050406030204"/>
+    <w:charset w:val="00"/>
+    <w:family w:val="roman"/>
+    <w:pitch w:val="variable"/>
+    <w:sig w:usb0="E00002FF" w:usb1="400004FF" w:usb2="00000000" w:usb3="00000000" w:csb0="0000019F" w:csb1="00000000"/>
+  </w:font>
+  <w:font w:name="Tahoma">
+    <w:panose1 w:val="020B0604030504040204"/>
+    <w:charset w:val="00"/>
+    <w:family w:val="swiss"/>
+    <w:pitch w:val="variable"/>
+    <w:sig w:usb0="E1002EFF" w:usb1="C000605B" w:usb2="00000029" w:usb3="00000000" w:csb0="000101FF" w:csb1="00000000"/>
+  </w:font>
+</w:fonts>
+</file>
+
+<file path=word/glossary/settings.xml><?xml version="1.0" encoding="utf-8"?>
+<w:settings xmlns:mc="http://schemas.openxmlformats.org/markup-compatibility/2006" xmlns:o="urn:schemas-microsoft-com:office:office" xmlns:r="http://schemas.openxmlformats.org/officeDocument/2006/relationships" xmlns:m="http://schemas.openxmlformats.org/officeDocument/2006/math" xmlns:v="urn:schemas-microsoft-com:vml" xmlns:w10="urn:schemas-microsoft-com:office:word" xmlns:w="http://schemas.openxmlformats.org/wordprocessingml/2006/main" xmlns:w14="http://schemas.microsoft.com/office/word/2010/wordml" xmlns:sl="http://schemas.openxmlformats.org/schemaLibrary/2006/main" mc:Ignorable="w14">
+  <w:view w:val="normal"/>
+  <w:defaultTabStop w:val="708"/>
+  <w:hyphenationZone w:val="425"/>
+  <w:characterSpacingControl w:val="doNotCompress"/>
+  <w:compat>
+    <w:useFELayout/>
+    <w:compatSetting w:name="compatibilityMode" w:uri="http://schemas.microsoft.com/office/word" w:val="14"/>
+    <w:compatSetting w:name="overrideTableStyleFontSizeAndJustification" w:uri="http://schemas.microsoft.com/office/word" w:val="1"/>
+    <w:compatSetting w:name="enableOpenTypeFeatures" w:uri="http://schemas.microsoft.com/office/word" w:val="1"/>
+    <w:compatSetting w:name="doNotFlipMirrorIndents" w:uri="http://schemas.microsoft.com/office/word" w:val="1"/>
+  </w:compat>
+  <w:rsids>
+    <w:rsidRoot w:val="007D14D4"/>
+    <w:rsid w:val="007D14D4"/>
+  </w:rsids>
+  <m:mathPr>
+    <m:mathFont m:val="Cambria Math"/>
+    <m:brkBin m:val="before"/>
+    <m:brkBinSub m:val="--"/>
+    <m:smallFrac m:val="0"/>
+    <m:dispDef/>
+    <m:lMargin m:val="0"/>
+    <m:rMargin m:val="0"/>
+    <m:defJc m:val="centerGroup"/>
+    <m:wrapIndent m:val="1440"/>
+    <m:intLim m:val="subSup"/>
+    <m:naryLim m:val="undOvr"/>
+  </m:mathPr>
+  <w:themeFontLang w:val="de-DE"/>
+  <w:clrSchemeMapping w:bg1="light1" w:t1="dark1" w:bg2="light2" w:t2="dark2" w:accent1="accent1" w:accent2="accent2" w:accent3="accent3" w:accent4="accent4" w:accent5="accent5" w:accent6="accent6" w:hyperlink="hyperlink" w:followedHyperlink="followedHyperlink"/>
+  <w:decimalSymbol w:val=","/>
+  <w:listSeparator w:val=";"/>
+</w:settings>
+</file>
+
+<file path=word/glossary/styles.xml><?xml version="1.0" encoding="utf-8"?>
+<w:styles xmlns:mc="http://schemas.openxmlformats.org/markup-compatibility/2006" xmlns:r="http://schemas.openxmlformats.org/officeDocument/2006/relationships" xmlns:w="http://schemas.openxmlformats.org/wordprocessingml/2006/main" xmlns:w14="http://schemas.microsoft.com/office/word/2010/wordml" mc:Ignorable="w14">
+  <w:docDefaults>
+    <w:rPrDefault>
+      <w:rPr>
+        <w:rFonts w:asciiTheme="minorHAnsi" w:eastAsiaTheme="minorEastAsia" w:hAnsiTheme="minorHAnsi" w:cstheme="minorBidi"/>
+        <w:sz w:val="22"/>
+        <w:szCs w:val="22"/>
+        <w:lang w:val="de-DE" w:eastAsia="de-DE" w:bidi="ar-SA"/>
+      </w:rPr>
+    </w:rPrDefault>
+    <w:pPrDefault>
+      <w:pPr>
+        <w:spacing w:after="200" w:line="276" w:lineRule="auto"/>
+      </w:pPr>
+    </w:pPrDefault>
+  </w:docDefaults>
+  <w:latentStyles w:defLockedState="0" w:defUIPriority="99" w:defSemiHidden="1" w:defUnhideWhenUsed="1" w:defQFormat="0" w:count="267">
+    <w:lsdException w:name="Normal" w:semiHidden="0" w:uiPriority="0" w:unhideWhenUsed="0" w:qFormat="1"/>
+    <w:lsdException w:name="heading 1" w:semiHidden="0" w:uiPriority="9" w:unhideWhenUsed="0" w:qFormat="1"/>
+    <w:lsdException w:name="heading 2" w:uiPriority="9" w:qFormat="1"/>
+    <w:lsdException w:name="heading 3" w:uiPriority="9" w:qFormat="1"/>
+    <w:lsdException w:name="heading 4" w:uiPriority="9" w:qFormat="1"/>
+    <w:lsdException w:name="heading 5" w:uiPriority="9" w:qFormat="1"/>
+    <w:lsdException w:name="heading 6" w:uiPriority="9" w:qFormat="1"/>
+    <w:lsdException w:name="heading 7" w:uiPriority="9" w:qFormat="1"/>
+    <w:lsdException w:name="heading 8" w:uiPriority="9" w:qFormat="1"/>
+    <w:lsdException w:name="heading 9" w:uiPriority="9" w:qFormat="1"/>
+    <w:lsdException w:name="toc 1" w:uiPriority="39"/>
+    <w:lsdException w:name="toc 2" w:uiPriority="39"/>
+    <w:lsdException w:name="toc 3" w:uiPriority="39"/>
+    <w:lsdException w:name="toc 4" w:uiPriority="39"/>
+    <w:lsdException w:name="toc 5" w:uiPriority="39"/>
+    <w:lsdException w:name="toc 6" w:uiPriority="39"/>
+    <w:lsdException w:name="toc 7" w:uiPriority="39"/>
+    <w:lsdException w:name="toc 8" w:uiPriority="39"/>
+    <w:lsdException w:name="toc 9" w:uiPriority="39"/>
+    <w:lsdException w:name="caption" w:uiPriority="35" w:qFormat="1"/>
+    <w:lsdException w:name="Title" w:semiHidden="0" w:uiPriority="10" w:unhideWhenUsed="0" w:qFormat="1"/>
+    <w:lsdException w:name="Default Paragraph Font" w:uiPriority="1"/>
+    <w:lsdException w:name="Subtitle" w:semiHidden="0" w:uiPriority="11" w:unhideWhenUsed="0" w:qFormat="1"/>
+    <w:lsdException w:name="Strong" w:semiHidden="0" w:uiPriority="22" w:unhideWhenUsed="0" w:qFormat="1"/>
+    <w:lsdException w:name="Emphasis" w:semiHidden="0" w:uiPriority="20" w:unhideWhenUsed="0" w:qFormat="1"/>
+    <w:lsdException w:name="Table Grid" w:semiHidden="0" w:uiPriority="59" w:unhideWhenUsed="0"/>
+    <w:lsdException w:name="Placeholder Text" w:unhideWhenUsed="0"/>
+    <w:lsdException w:name="No Spacing" w:semiHidden="0" w:uiPriority="1" w:unhideWhenUsed="0" w:qFormat="1"/>
+    <w:lsdException w:name="Light Shading" w:semiHidden="0" w:uiPriority="60" w:unhideWhenUsed="0"/>
+    <w:lsdException w:name="Light List" w:semiHidden="0" w:uiPriority="61" w:unhideWhenUsed="0"/>
+    <w:lsdException w:name="Light Grid" w:semiHidden="0" w:uiPriority="62" w:unhideWhenUsed="0"/>
+    <w:lsdException w:name="Medium Shading 1" w:semiHidden="0" w:uiPriority="63" w:unhideWhenUsed="0"/>
+    <w:lsdException w:name="Medium Shading 2" w:semiHidden="0" w:uiPriority="64" w:unhideWhenUsed="0"/>
+    <w:lsdException w:name="Medium List 1" w:semiHidden="0" w:uiPriority="65" w:unhideWhenUsed="0"/>
+    <w:lsdException w:name="Medium List 2" w:semiHidden="0" w:uiPriority="66" w:unhideWhenUsed="0"/>
+    <w:lsdException w:name="Medium Grid 1" w:semiHidden="0" w:uiPriority="67" w:unhideWhenUsed="0"/>
+    <w:lsdException w:name="Medium Grid 2" w:semiHidden="0" w:uiPriority="68" w:unhideWhenUsed="0"/>
+    <w:lsdException w:name="Medium Grid 3" w:semiHidden="0" w:uiPriority="69" w:unhideWhenUsed="0"/>
+    <w:lsdException w:name="Dark List" w:semiHidden="0" w:uiPriority="70" w:unhideWhenUsed="0"/>
+    <w:lsdException w:name="Colorful Shading" w:semiHidden="0" w:uiPriority="71" w:unhideWhenUsed="0"/>
+    <w:lsdException w:name="Colorful List" w:semiHidden="0" w:uiPriority="72" w:unhideWhenUsed="0"/>
+    <w:lsdException w:name="Colorful Grid" w:semiHidden="0" w:uiPriority="73" w:unhideWhenUsed="0"/>
+    <w:lsdException w:name="Light Shading Accent 1" w:semiHidden="0" w:uiPriority="60" w:unhideWhenUsed="0"/>
+    <w:lsdException w:name="Light List Accent 1" w:semiHidden="0" w:uiPriority="61" w:unhideWhenUsed="0"/>
+    <w:lsdException w:name="Light Grid Accent 1" w:semiHidden="0" w:uiPriority="62" w:unhideWhenUsed="0"/>
+    <w:lsdException w:name="Medium Shading 1 Accent 1" w:semiHidden="0" w:uiPriority="63" w:unhideWhenUsed="0"/>
+    <w:lsdException w:name="Medium Shading 2 Accent 1" w:semiHidden="0" w:uiPriority="64" w:unhideWhenUsed="0"/>
+    <w:lsdException w:name="Medium List 1 Accent 1" w:semiHidden="0" w:uiPriority="65" w:unhideWhenUsed="0"/>
+    <w:lsdException w:name="Revision" w:unhideWhenUsed="0"/>
+    <w:lsdException w:name="List Paragraph" w:semiHidden="0" w:uiPriority="34" w:unhideWhenUsed="0" w:qFormat="1"/>
+    <w:lsdException w:name="Quote" w:semiHidden="0" w:uiPriority="29" w:unhideWhenUsed="0" w:qFormat="1"/>
+    <w:lsdException w:name="Intense Quote" w:semiHidden="0" w:uiPriority="30" w:unhideWhenUsed="0" w:qFormat="1"/>
+    <w:lsdException w:name="Medium List 2 Accent 1" w:semiHidden="0" w:uiPriority="66" w:unhideWhenUsed="0"/>
+    <w:lsdException w:name="Medium Grid 1 Accent 1" w:semiHidden="0" w:uiPriority="67" w:unhideWhenUsed="0"/>
+    <w:lsdException w:name="Medium Grid 2 Accent 1" w:semiHidden="0" w:uiPriority="68" w:unhideWhenUsed="0"/>
+    <w:lsdException w:name="Medium Grid 3 Accent 1" w:semiHidden="0" w:uiPriority="69" w:unhideWhenUsed="0"/>
+    <w:lsdException w:name="Dark List Accent 1" w:semiHidden="0" w:uiPriority="70" w:unhideWhenUsed="0"/>
+    <w:lsdException w:name="Colorful Shading Accent 1" w:semiHidden="0" w:uiPriority="71" w:unhideWhenUsed="0"/>
+    <w:lsdException w:name="Colorful List Accent 1" w:semiHidden="0" w:uiPriority="72" w:unhideWhenUsed="0"/>
+    <w:lsdException w:name="Colorful Grid Accent 1" w:semiHidden="0" w:uiPriority="73" w:unhideWhenUsed="0"/>
+    <w:lsdException w:name="Light Shading Accent 2" w:semiHidden="0" w:uiPriority="60" w:unhideWhenUsed="0"/>
+    <w:lsdException w:name="Light List Accent 2" w:semiHidden="0" w:uiPriority="61" w:unhideWhenUsed="0"/>
+    <w:lsdException w:name="Light Grid Accent 2" w:semiHidden="0" w:uiPriority="62" w:unhideWhenUsed="0"/>
+    <w:lsdException w:name="Medium Shading 1 Accent 2" w:semiHidden="0" w:uiPriority="63" w:unhideWhenUsed="0"/>
+    <w:lsdException w:name="Medium Shading 2 Accent 2" w:semiHidden="0" w:uiPriority="64" w:unhideWhenUsed="0"/>
+    <w:lsdException w:name="Medium List 1 Accent 2" w:semiHidden="0" w:uiPriority="65" w:unhideWhenUsed="0"/>
+    <w:lsdException w:name="Medium List 2 Accent 2" w:semiHidden="0" w:uiPriority="66" w:unhideWhenUsed="0"/>
+    <w:lsdException w:name="Medium Grid 1 Accent 2" w:semiHidden="0" w:uiPriority="67" w:unhideWhenUsed="0"/>
+    <w:lsdException w:name="Medium Grid 2 Accent 2" w:semiHidden="0" w:uiPriority="68" w:unhideWhenUsed="0"/>
+    <w:lsdException w:name="Medium Grid 3 Accent 2" w:semiHidden="0" w:uiPriority="69" w:unhideWhenUsed="0"/>
+    <w:lsdException w:name="Dark List Accent 2" w:semiHidden="0" w:uiPriority="70" w:unhideWhenUsed="0"/>
+    <w:lsdException w:name="Colorful Shading Accent 2" w:semiHidden="0" w:uiPriority="71" w:unhideWhenUsed="0"/>
+    <w:lsdException w:name="Colorful List Accent 2" w:semiHidden="0" w:uiPriority="72" w:unhideWhenUsed="0"/>
+    <w:lsdException w:name="Colorful Grid Accent 2" w:semiHidden="0" w:uiPriority="73" w:unhideWhenUsed="0"/>
+    <w:lsdException w:name="Light Shading Accent 3" w:semiHidden="0" w:uiPriority="60" w:unhideWhenUsed="0"/>
+    <w:lsdException w:name="Light List Accent 3" w:semiHidden="0" w:uiPriority="61" w:unhideWhenUsed="0"/>
+    <w:lsdException w:name="Light Grid Accent 3" w:semiHidden="0" w:uiPriority="62" w:unhideWhenUsed="0"/>
+    <w:lsdException w:name="Medium Shading 1 Accent 3" w:semiHidden="0" w:uiPriority="63" w:unhideWhenUsed="0"/>
+    <w:lsdException w:name="Medium Shading 2 Accent 3" w:semiHidden="0" w:uiPriority="64" w:unhideWhenUsed="0"/>
+    <w:lsdException w:name="Medium List 1 Accent 3" w:semiHidden="0" w:uiPriority="65" w:unhideWhenUsed="0"/>
+    <w:lsdException w:name="Medium List 2 Accent 3" w:semiHidden="0" w:uiPriority="66" w:unhideWhenUsed="0"/>
+    <w:lsdException w:name="Medium Grid 1 Accent 3" w:semiHidden="0" w:uiPriority="67" w:unhideWhenUsed="0"/>
+    <w:lsdException w:name="Medium Grid 2 Accent 3" w:semiHidden="0" w:uiPriority="68" w:unhideWhenUsed="0"/>
+    <w:lsdException w:name="Medium Grid 3 Accent 3" w:semiHidden="0" w:uiPriority="69" w:unhideWhenUsed="0"/>
+    <w:lsdException w:name="Dark List Accent 3" w:semiHidden="0" w:uiPriority="70" w:unhideWhenUsed="0"/>
+    <w:lsdException w:name="Colorful Shading Accent 3" w:semiHidden="0" w:uiPriority="71" w:unhideWhenUsed="0"/>
+    <w:lsdException w:name="Colorful List Accent 3" w:semiHidden="0" w:uiPriority="72" w:unhideWhenUsed="0"/>
+    <w:lsdException w:name="Colorful Grid Accent 3" w:semiHidden="0" w:uiPriority="73" w:unhideWhenUsed="0"/>
+    <w:lsdException w:name="Light Shading Accent 4" w:semiHidden="0" w:uiPriority="60" w:unhideWhenUsed="0"/>
+    <w:lsdException w:name="Light List Accent 4" w:semiHidden="0" w:uiPriority="61" w:unhideWhenUsed="0"/>
+    <w:lsdException w:name="Light Grid Accent 4" w:semiHidden="0" w:uiPriority="62" w:unhideWhenUsed="0"/>
+    <w:lsdException w:name="Medium Shading 1 Accent 4" w:semiHidden="0" w:uiPriority="63" w:unhideWhenUsed="0"/>
+    <w:lsdException w:name="Medium Shading 2 Accent 4" w:semiHidden="0" w:uiPriority="64" w:unhideWhenUsed="0"/>
+    <w:lsdException w:name="Medium List 1 Accent 4" w:semiHidden="0" w:uiPriority="65" w:unhideWhenUsed="0"/>
+    <w:lsdException w:name="Medium List 2 Accent 4" w:semiHidden="0" w:uiPriority="66" w:unhideWhenUsed="0"/>
+    <w:lsdException w:name="Medium Grid 1 Accent 4" w:semiHidden="0" w:uiPriority="67" w:unhideWhenUsed="0"/>
+    <w:lsdException w:name="Medium Grid 2 Accent 4" w:semiHidden="0" w:uiPriority="68" w:unhideWhenUsed="0"/>
+    <w:lsdException w:name="Medium Grid 3 Accent 4" w:semiHidden="0" w:uiPriority="69" w:unhideWhenUsed="0"/>
+    <w:lsdException w:name="Dark List Accent 4" w:semiHidden="0" w:uiPriority="70" w:unhideWhenUsed="0"/>
+    <w:lsdException w:name="Colorful Shading Accent 4" w:semiHidden="0" w:uiPriority="71" w:unhideWhenUsed="0"/>
+    <w:lsdException w:name="Colorful List Accent 4" w:semiHidden="0" w:uiPriority="72" w:unhideWhenUsed="0"/>
+    <w:lsdException w:name="Colorful Grid Accent 4" w:semiHidden="0" w:uiPriority="73" w:unhideWhenUsed="0"/>
+    <w:lsdException w:name="Light Shading Accent 5" w:semiHidden="0" w:uiPriority="60" w:unhideWhenUsed="0"/>
+    <w:lsdException w:name="Light List Accent 5" w:semiHidden="0" w:uiPriority="61" w:unhideWhenUsed="0"/>
+    <w:lsdException w:name="Light Grid Accent 5" w:semiHidden="0" w:uiPriority="62" w:unhideWhenUsed="0"/>
+    <w:lsdException w:name="Medium Shading 1 Accent 5" w:semiHidden="0" w:uiPriority="63" w:unhideWhenUsed="0"/>
+    <w:lsdException w:name="Medium Shading 2 Accent 5" w:semiHidden="0" w:uiPriority="64" w:unhideWhenUsed="0"/>
+    <w:lsdException w:name="Medium List 1 Accent 5" w:semiHidden="0" w:uiPriority="65" w:unhideWhenUsed="0"/>
+    <w:lsdException w:name="Medium List 2 Accent 5" w:semiHidden="0" w:uiPriority="66" w:unhideWhenUsed="0"/>
+    <w:lsdException w:name="Medium Grid 1 Accent 5" w:semiHidden="0" w:uiPriority="67" w:unhideWhenUsed="0"/>
+    <w:lsdException w:name="Medium Grid 2 Accent 5" w:semiHidden="0" w:uiPriority="68" w:unhideWhenUsed="0"/>
+    <w:lsdException w:name="Medium Grid 3 Accent 5" w:semiHidden="0" w:uiPriority="69" w:unhideWhenUsed="0"/>
+    <w:lsdException w:name="Dark List Accent 5" w:semiHidden="0" w:uiPriority="70" w:unhideWhenUsed="0"/>
+    <w:lsdException w:name="Colorful Shading Accent 5" w:semiHidden="0" w:uiPriority="71" w:unhideWhenUsed="0"/>
+    <w:lsdException w:name="Colorful List Accent 5" w:semiHidden="0" w:uiPriority="72" w:unhideWhenUsed="0"/>
+    <w:lsdException w:name="Colorful Grid Accent 5" w:semiHidden="0" w:uiPriority="73" w:unhideWhenUsed="0"/>
+    <w:lsdException w:name="Light Shading Accent 6" w:semiHidden="0" w:uiPriority="60" w:unhideWhenUsed="0"/>
+    <w:lsdException w:name="Light List Accent 6" w:semiHidden="0" w:uiPriority="61" w:unhideWhenUsed="0"/>
+    <w:lsdException w:name="Light Grid Accent 6" w:semiHidden="0" w:uiPriority="62" w:unhideWhenUsed="0"/>
+    <w:lsdException w:name="Medium Shading 1 Accent 6" w:semiHidden="0" w:uiPriority="63" w:unhideWhenUsed="0"/>
+    <w:lsdException w:name="Medium Shading 2 Accent 6" w:semiHidden="0" w:uiPriority="64" w:unhideWhenUsed="0"/>
+    <w:lsdException w:name="Medium List 1 Accent 6" w:semiHidden="0" w:uiPriority="65" w:unhideWhenUsed="0"/>
+    <w:lsdException w:name="Medium List 2 Accent 6" w:semiHidden="0" w:uiPriority="66" w:unhideWhenUsed="0"/>
+    <w:lsdException w:name="Medium Grid 1 Accent 6" w:semiHidden="0" w:uiPriority="67" w:unhideWhenUsed="0"/>
+    <w:lsdException w:name="Medium Grid 2 Accent 6" w:semiHidden="0" w:uiPriority="68" w:unhideWhenUsed="0"/>
+    <w:lsdException w:name="Medium Grid 3 Accent 6" w:semiHidden="0" w:uiPriority="69" w:unhideWhenUsed="0"/>
+    <w:lsdException w:name="Dark List Accent 6" w:semiHidden="0" w:uiPriority="70" w:unhideWhenUsed="0"/>
+    <w:lsdException w:name="Colorful Shading Accent 6" w:semiHidden="0" w:uiPriority="71" w:unhideWhenUsed="0"/>
+    <w:lsdException w:name="Colorful List Accent 6" w:semiHidden="0" w:uiPriority="72" w:unhideWhenUsed="0"/>
+    <w:lsdException w:name="Colorful Grid Accent 6" w:semiHidden="0" w:uiPriority="73" w:unhideWhenUsed="0"/>
+    <w:lsdException w:name="Subtle Emphasis" w:semiHidden="0" w:uiPriority="19" w:unhideWhenUsed="0" w:qFormat="1"/>
+    <w:lsdException w:name="Intense Emphasis" w:semiHidden="0" w:uiPriority="21" w:unhideWhenUsed="0" w:qFormat="1"/>
+    <w:lsdException w:name="Subtle Reference" w:semiHidden="0" w:uiPriority="31" w:unhideWhenUsed="0" w:qFormat="1"/>
+    <w:lsdException w:name="Intense Reference" w:semiHidden="0" w:uiPriority="32" w:unhideWhenUsed="0" w:qFormat="1"/>
+    <w:lsdException w:name="Book Title" w:semiHidden="0" w:uiPriority="33" w:unhideWhenUsed="0" w:qFormat="1"/>
+    <w:lsdException w:name="Bibliography" w:uiPriority="37"/>
+    <w:lsdException w:name="TOC Heading" w:uiPriority="39" w:qFormat="1"/>
+  </w:latentStyles>
+  <w:style w:type="paragraph" w:default="1" w:styleId="Standard">
+    <w:name w:val="Normal"/>
+    <w:qFormat/>
+  </w:style>
+  <w:style w:type="character" w:default="1" w:styleId="Absatz-Standardschriftart">
+    <w:name w:val="Default Paragraph Font"/>
+    <w:uiPriority w:val="1"/>
+    <w:semiHidden/>
+    <w:unhideWhenUsed/>
+  </w:style>
+  <w:style w:type="table" w:default="1" w:styleId="NormaleTabelle">
+    <w:name w:val="Normal Table"/>
+    <w:uiPriority w:val="99"/>
+    <w:semiHidden/>
+    <w:unhideWhenUsed/>
+    <w:tblPr>
+      <w:tblInd w:w="0" w:type="dxa"/>
+      <w:tblCellMar>
+        <w:top w:w="0" w:type="dxa"/>
+        <w:left w:w="108" w:type="dxa"/>
+        <w:bottom w:w="0" w:type="dxa"/>
+        <w:right w:w="108" w:type="dxa"/>
+      </w:tblCellMar>
+    </w:tblPr>
+  </w:style>
+  <w:style w:type="numbering" w:default="1" w:styleId="KeineListe">
+    <w:name w:val="No List"/>
+    <w:uiPriority w:val="99"/>
+    <w:semiHidden/>
+    <w:unhideWhenUsed/>
+  </w:style>
+  <w:style w:type="paragraph" w:customStyle="1" w:styleId="41236967E619494C9CFB66AF1AE61E60">
+    <w:name w:val="41236967E619494C9CFB66AF1AE61E60"/>
+    <w:rsid w:val="007D14D4"/>
+  </w:style>
+  <w:style w:type="paragraph" w:customStyle="1" w:styleId="DBE7B21C6AE74219B87F8941C9F70273">
+    <w:name w:val="DBE7B21C6AE74219B87F8941C9F70273"/>
+    <w:rsid w:val="007D14D4"/>
+  </w:style>
+</w:styles>
+</file>
+
+<file path=word/glossary/stylesWithEffects.xml><?xml version="1.0" encoding="utf-8"?>
+<w:styles xmlns:wpc="http://schemas.microsoft.com/office/word/2010/wordprocessingCanvas" xmlns:mc="http://schemas.openxmlformats.org/markup-compatibility/2006" xmlns:o="urn:schemas-microsoft-com:office:office" xmlns:r="http://schemas.openxmlformats.org/officeDocument/2006/relationships" xmlns:m="http://schemas.openxmlformats.org/officeDocument/2006/math" xmlns:v="urn:schemas-microsoft-com:vml" xmlns:wp14="http://schemas.microsoft.com/office/word/2010/wordprocessingDrawing" xmlns:wp="http://schemas.openxmlformats.org/drawingml/2006/wordprocessingDrawing" xmlns:w10="urn:schemas-microsoft-com:office:word" xmlns:w="http://schemas.openxmlformats.org/wordprocessingml/2006/main" xmlns:w14="http://schemas.microsoft.com/office/word/2010/wordml" xmlns:wpg="http://schemas.microsoft.com/office/word/2010/wordprocessingGroup" xmlns:wpi="http://schemas.microsoft.com/office/word/2010/wordprocessingInk" xmlns:wne="http://schemas.microsoft.com/office/word/2006/wordml" xmlns:wps="http://schemas.microsoft.com/office/word/2010/wordprocessingShape" mc:Ignorable="w14 wp14">
+  <w:docDefaults>
+    <w:rPrDefault>
+      <w:rPr>
+        <w:rFonts w:asciiTheme="minorHAnsi" w:eastAsiaTheme="minorEastAsia" w:hAnsiTheme="minorHAnsi" w:cstheme="minorBidi"/>
+        <w:sz w:val="22"/>
+        <w:szCs w:val="22"/>
+        <w:lang w:val="de-DE" w:eastAsia="de-DE" w:bidi="ar-SA"/>
+      </w:rPr>
+    </w:rPrDefault>
+    <w:pPrDefault>
+      <w:pPr>
+        <w:spacing w:after="200" w:line="276" w:lineRule="auto"/>
+      </w:pPr>
+    </w:pPrDefault>
+  </w:docDefaults>
+  <w:latentStyles w:defLockedState="0" w:defUIPriority="99" w:defSemiHidden="1" w:defUnhideWhenUsed="1" w:defQFormat="0" w:count="267">
+    <w:lsdException w:name="Normal" w:semiHidden="0" w:uiPriority="0" w:unhideWhenUsed="0" w:qFormat="1"/>
+    <w:lsdException w:name="heading 1" w:semiHidden="0" w:uiPriority="9" w:unhideWhenUsed="0" w:qFormat="1"/>
+    <w:lsdException w:name="heading 2" w:uiPriority="9" w:qFormat="1"/>
+    <w:lsdException w:name="heading 3" w:uiPriority="9" w:qFormat="1"/>
+    <w:lsdException w:name="heading 4" w:uiPriority="9" w:qFormat="1"/>
+    <w:lsdException w:name="heading 5" w:uiPriority="9" w:qFormat="1"/>
+    <w:lsdException w:name="heading 6" w:uiPriority="9" w:qFormat="1"/>
+    <w:lsdException w:name="heading 7" w:uiPriority="9" w:qFormat="1"/>
+    <w:lsdException w:name="heading 8" w:uiPriority="9" w:qFormat="1"/>
+    <w:lsdException w:name="heading 9" w:uiPriority="9" w:qFormat="1"/>
+    <w:lsdException w:name="toc 1" w:uiPriority="39"/>
+    <w:lsdException w:name="toc 2" w:uiPriority="39"/>
+    <w:lsdException w:name="toc 3" w:uiPriority="39"/>
+    <w:lsdException w:name="toc 4" w:uiPriority="39"/>
+    <w:lsdException w:name="toc 5" w:uiPriority="39"/>
+    <w:lsdException w:name="toc 6" w:uiPriority="39"/>
+    <w:lsdException w:name="toc 7" w:uiPriority="39"/>
+    <w:lsdException w:name="toc 8" w:uiPriority="39"/>
+    <w:lsdException w:name="toc 9" w:uiPriority="39"/>
+    <w:lsdException w:name="caption" w:uiPriority="35" w:qFormat="1"/>
+    <w:lsdException w:name="Title" w:semiHidden="0" w:uiPriority="10" w:unhideWhenUsed="0" w:qFormat="1"/>
+    <w:lsdException w:name="Default Paragraph Font" w:uiPriority="1"/>
+    <w:lsdException w:name="Subtitle" w:semiHidden="0" w:uiPriority="11" w:unhideWhenUsed="0" w:qFormat="1"/>
+    <w:lsdException w:name="Strong" w:semiHidden="0" w:uiPriority="22" w:unhideWhenUsed="0" w:qFormat="1"/>
+    <w:lsdException w:name="Emphasis" w:semiHidden="0" w:uiPriority="20" w:unhideWhenUsed="0" w:qFormat="1"/>
+    <w:lsdException w:name="Table Grid" w:semiHidden="0" w:uiPriority="59" w:unhideWhenUsed="0"/>
+    <w:lsdException w:name="Placeholder Text" w:unhideWhenUsed="0"/>
+    <w:lsdException w:name="No Spacing" w:semiHidden="0" w:uiPriority="1" w:unhideWhenUsed="0" w:qFormat="1"/>
+    <w:lsdException w:name="Light Shading" w:semiHidden="0" w:uiPriority="60" w:unhideWhenUsed="0"/>
+    <w:lsdException w:name="Light List" w:semiHidden="0" w:uiPriority="61" w:unhideWhenUsed="0"/>
+    <w:lsdException w:name="Light Grid" w:semiHidden="0" w:uiPriority="62" w:unhideWhenUsed="0"/>
+    <w:lsdException w:name="Medium Shading 1" w:semiHidden="0" w:uiPriority="63" w:unhideWhenUsed="0"/>
+    <w:lsdException w:name="Medium Shading 2" w:semiHidden="0" w:uiPriority="64" w:unhideWhenUsed="0"/>
+    <w:lsdException w:name="Medium List 1" w:semiHidden="0" w:uiPriority="65" w:unhideWhenUsed="0"/>
+    <w:lsdException w:name="Medium List 2" w:semiHidden="0" w:uiPriority="66" w:unhideWhenUsed="0"/>
+    <w:lsdException w:name="Medium Grid 1" w:semiHidden="0" w:uiPriority="67" w:unhideWhenUsed="0"/>
+    <w:lsdException w:name="Medium Grid 2" w:semiHidden="0" w:uiPriority="68" w:unhideWhenUsed="0"/>
+    <w:lsdException w:name="Medium Grid 3" w:semiHidden="0" w:uiPriority="69" w:unhideWhenUsed="0"/>
+    <w:lsdException w:name="Dark List" w:semiHidden="0" w:uiPriority="70" w:unhideWhenUsed="0"/>
+    <w:lsdException w:name="Colorful Shading" w:semiHidden="0" w:uiPriority="71" w:unhideWhenUsed="0"/>
+    <w:lsdException w:name="Colorful List" w:semiHidden="0" w:uiPriority="72" w:unhideWhenUsed="0"/>
+    <w:lsdException w:name="Colorful Grid" w:semiHidden="0" w:uiPriority="73" w:unhideWhenUsed="0"/>
+    <w:lsdException w:name="Light Shading Accent 1" w:semiHidden="0" w:uiPriority="60" w:unhideWhenUsed="0"/>
+    <w:lsdException w:name="Light List Accent 1" w:semiHidden="0" w:uiPriority="61" w:unhideWhenUsed="0"/>
+    <w:lsdException w:name="Light Grid Accent 1" w:semiHidden="0" w:uiPriority="62" w:unhideWhenUsed="0"/>
+    <w:lsdException w:name="Medium Shading 1 Accent 1" w:semiHidden="0" w:uiPriority="63" w:unhideWhenUsed="0"/>
+    <w:lsdException w:name="Medium Shading 2 Accent 1" w:semiHidden="0" w:uiPriority="64" w:unhideWhenUsed="0"/>
+    <w:lsdException w:name="Medium List 1 Accent 1" w:semiHidden="0" w:uiPriority="65" w:unhideWhenUsed="0"/>
+    <w:lsdException w:name="Revision" w:unhideWhenUsed="0"/>
+    <w:lsdException w:name="List Paragraph" w:semiHidden="0" w:uiPriority="34" w:unhideWhenUsed="0" w:qFormat="1"/>
+    <w:lsdException w:name="Quote" w:semiHidden="0" w:uiPriority="29" w:unhideWhenUsed="0" w:qFormat="1"/>
+    <w:lsdException w:name="Intense Quote" w:semiHidden="0" w:uiPriority="30" w:unhideWhenUsed="0" w:qFormat="1"/>
+    <w:lsdException w:name="Medium List 2 Accent 1" w:semiHidden="0" w:uiPriority="66" w:unhideWhenUsed="0"/>
+    <w:lsdException w:name="Medium Grid 1 Accent 1" w:semiHidden="0" w:uiPriority="67" w:unhideWhenUsed="0"/>
+    <w:lsdException w:name="Medium Grid 2 Accent 1" w:semiHidden="0" w:uiPriority="68" w:unhideWhenUsed="0"/>
+    <w:lsdException w:name="Medium Grid 3 Accent 1" w:semiHidden="0" w:uiPriority="69" w:unhideWhenUsed="0"/>
+    <w:lsdException w:name="Dark List Accent 1" w:semiHidden="0" w:uiPriority="70" w:unhideWhenUsed="0"/>
+    <w:lsdException w:name="Colorful Shading Accent 1" w:semiHidden="0" w:uiPriority="71" w:unhideWhenUsed="0"/>
+    <w:lsdException w:name="Colorful List Accent 1" w:semiHidden="0" w:uiPriority="72" w:unhideWhenUsed="0"/>
+    <w:lsdException w:name="Colorful Grid Accent 1" w:semiHidden="0" w:uiPriority="73" w:unhideWhenUsed="0"/>
+    <w:lsdException w:name="Light Shading Accent 2" w:semiHidden="0" w:uiPriority="60" w:unhideWhenUsed="0"/>
+    <w:lsdException w:name="Light List Accent 2" w:semiHidden="0" w:uiPriority="61" w:unhideWhenUsed="0"/>
+    <w:lsdException w:name="Light Grid Accent 2" w:semiHidden="0" w:uiPriority="62" w:unhideWhenUsed="0"/>
+    <w:lsdException w:name="Medium Shading 1 Accent 2" w:semiHidden="0" w:uiPriority="63" w:unhideWhenUsed="0"/>
+    <w:lsdException w:name="Medium Shading 2 Accent 2" w:semiHidden="0" w:uiPriority="64" w:unhideWhenUsed="0"/>
+    <w:lsdException w:name="Medium List 1 Accent 2" w:semiHidden="0" w:uiPriority="65" w:unhideWhenUsed="0"/>
+    <w:lsdException w:name="Medium List 2 Accent 2" w:semiHidden="0" w:uiPriority="66" w:unhideWhenUsed="0"/>
+    <w:lsdException w:name="Medium Grid 1 Accent 2" w:semiHidden="0" w:uiPriority="67" w:unhideWhenUsed="0"/>
+    <w:lsdException w:name="Medium Grid 2 Accent 2" w:semiHidden="0" w:uiPriority="68" w:unhideWhenUsed="0"/>
+    <w:lsdException w:name="Medium Grid 3 Accent 2" w:semiHidden="0" w:uiPriority="69" w:unhideWhenUsed="0"/>
+    <w:lsdException w:name="Dark List Accent 2" w:semiHidden="0" w:uiPriority="70" w:unhideWhenUsed="0"/>
+    <w:lsdException w:name="Colorful Shading Accent 2" w:semiHidden="0" w:uiPriority="71" w:unhideWhenUsed="0"/>
+    <w:lsdException w:name="Colorful List Accent 2" w:semiHidden="0" w:uiPriority="72" w:unhideWhenUsed="0"/>
+    <w:lsdException w:name="Colorful Grid Accent 2" w:semiHidden="0" w:uiPriority="73" w:unhideWhenUsed="0"/>
+    <w:lsdException w:name="Light Shading Accent 3" w:semiHidden="0" w:uiPriority="60" w:unhideWhenUsed="0"/>
+    <w:lsdException w:name="Light List Accent 3" w:semiHidden="0" w:uiPriority="61" w:unhideWhenUsed="0"/>
+    <w:lsdException w:name="Light Grid Accent 3" w:semiHidden="0" w:uiPriority="62" w:unhideWhenUsed="0"/>
+    <w:lsdException w:name="Medium Shading 1 Accent 3" w:semiHidden="0" w:uiPriority="63" w:unhideWhenUsed="0"/>
+    <w:lsdException w:name="Medium Shading 2 Accent 3" w:semiHidden="0" w:uiPriority="64" w:unhideWhenUsed="0"/>
+    <w:lsdException w:name="Medium List 1 Accent 3" w:semiHidden="0" w:uiPriority="65" w:unhideWhenUsed="0"/>
+    <w:lsdException w:name="Medium List 2 Accent 3" w:semiHidden="0" w:uiPriority="66" w:unhideWhenUsed="0"/>
+    <w:lsdException w:name="Medium Grid 1 Accent 3" w:semiHidden="0" w:uiPriority="67" w:unhideWhenUsed="0"/>
+    <w:lsdException w:name="Medium Grid 2 Accent 3" w:semiHidden="0" w:uiPriority="68" w:unhideWhenUsed="0"/>
+    <w:lsdException w:name="Medium Grid 3 Accent 3" w:semiHidden="0" w:uiPriority="69" w:unhideWhenUsed="0"/>
+    <w:lsdException w:name="Dark List Accent 3" w:semiHidden="0" w:uiPriority="70" w:unhideWhenUsed="0"/>
+    <w:lsdException w:name="Colorful Shading Accent 3" w:semiHidden="0" w:uiPriority="71" w:unhideWhenUsed="0"/>
+    <w:lsdException w:name="Colorful List Accent 3" w:semiHidden="0" w:uiPriority="72" w:unhideWhenUsed="0"/>
+    <w:lsdException w:name="Colorful Grid Accent 3" w:semiHidden="0" w:uiPriority="73" w:unhideWhenUsed="0"/>
+    <w:lsdException w:name="Light Shading Accent 4" w:semiHidden="0" w:uiPriority="60" w:unhideWhenUsed="0"/>
+    <w:lsdException w:name="Light List Accent 4" w:semiHidden="0" w:uiPriority="61" w:unhideWhenUsed="0"/>
+    <w:lsdException w:name="Light Grid Accent 4" w:semiHidden="0" w:uiPriority="62" w:unhideWhenUsed="0"/>
+    <w:lsdException w:name="Medium Shading 1 Accent 4" w:semiHidden="0" w:uiPriority="63" w:unhideWhenUsed="0"/>
+    <w:lsdException w:name="Medium Shading 2 Accent 4" w:semiHidden="0" w:uiPriority="64" w:unhideWhenUsed="0"/>
+    <w:lsdException w:name="Medium List 1 Accent 4" w:semiHidden="0" w:uiPriority="65" w:unhideWhenUsed="0"/>
+    <w:lsdException w:name="Medium List 2 Accent 4" w:semiHidden="0" w:uiPriority="66" w:unhideWhenUsed="0"/>
+    <w:lsdException w:name="Medium Grid 1 Accent 4" w:semiHidden="0" w:uiPriority="67" w:unhideWhenUsed="0"/>
+    <w:lsdException w:name="Medium Grid 2 Accent 4" w:semiHidden="0" w:uiPriority="68" w:unhideWhenUsed="0"/>
+    <w:lsdException w:name="Medium Grid 3 Accent 4" w:semiHidden="0" w:uiPriority="69" w:unhideWhenUsed="0"/>
+    <w:lsdException w:name="Dark List Accent 4" w:semiHidden="0" w:uiPriority="70" w:unhideWhenUsed="0"/>
+    <w:lsdException w:name="Colorful Shading Accent 4" w:semiHidden="0" w:uiPriority="71" w:unhideWhenUsed="0"/>
+    <w:lsdException w:name="Colorful List Accent 4" w:semiHidden="0" w:uiPriority="72" w:unhideWhenUsed="0"/>
+    <w:lsdException w:name="Colorful Grid Accent 4" w:semiHidden="0" w:uiPriority="73" w:unhideWhenUsed="0"/>
+    <w:lsdException w:name="Light Shading Accent 5" w:semiHidden="0" w:uiPriority="60" w:unhideWhenUsed="0"/>
+    <w:lsdException w:name="Light List Accent 5" w:semiHidden="0" w:uiPriority="61" w:unhideWhenUsed="0"/>
+    <w:lsdException w:name="Light Grid Accent 5" w:semiHidden="0" w:uiPriority="62" w:unhideWhenUsed="0"/>
+    <w:lsdException w:name="Medium Shading 1 Accent 5" w:semiHidden="0" w:uiPriority="63" w:unhideWhenUsed="0"/>
+    <w:lsdException w:name="Medium Shading 2 Accent 5" w:semiHidden="0" w:uiPriority="64" w:unhideWhenUsed="0"/>
+    <w:lsdException w:name="Medium List 1 Accent 5" w:semiHidden="0" w:uiPriority="65" w:unhideWhenUsed="0"/>
+    <w:lsdException w:name="Medium List 2 Accent 5" w:semiHidden="0" w:uiPriority="66" w:unhideWhenUsed="0"/>
+    <w:lsdException w:name="Medium Grid 1 Accent 5" w:semiHidden="0" w:uiPriority="67" w:unhideWhenUsed="0"/>
+    <w:lsdException w:name="Medium Grid 2 Accent 5" w:semiHidden="0" w:uiPriority="68" w:unhideWhenUsed="0"/>
+    <w:lsdException w:name="Medium Grid 3 Accent 5" w:semiHidden="0" w:uiPriority="69" w:unhideWhenUsed="0"/>
+    <w:lsdException w:name="Dark List Accent 5" w:semiHidden="0" w:uiPriority="70" w:unhideWhenUsed="0"/>
+    <w:lsdException w:name="Colorful Shading Accent 5" w:semiHidden="0" w:uiPriority="71" w:unhideWhenUsed="0"/>
+    <w:lsdException w:name="Colorful List Accent 5" w:semiHidden="0" w:uiPriority="72" w:unhideWhenUsed="0"/>
+    <w:lsdException w:name="Colorful Grid Accent 5" w:semiHidden="0" w:uiPriority="73" w:unhideWhenUsed="0"/>
+    <w:lsdException w:name="Light Shading Accent 6" w:semiHidden="0" w:uiPriority="60" w:unhideWhenUsed="0"/>
+    <w:lsdException w:name="Light List Accent 6" w:semiHidden="0" w:uiPriority="61" w:unhideWhenUsed="0"/>
+    <w:lsdException w:name="Light Grid Accent 6" w:semiHidden="0" w:uiPriority="62" w:unhideWhenUsed="0"/>
+    <w:lsdException w:name="Medium Shading 1 Accent 6" w:semiHidden="0" w:uiPriority="63" w:unhideWhenUsed="0"/>
+    <w:lsdException w:name="Medium Shading 2 Accent 6" w:semiHidden="0" w:uiPriority="64" w:unhideWhenUsed="0"/>
+    <w:lsdException w:name="Medium List 1 Accent 6" w:semiHidden="0" w:uiPriority="65" w:unhideWhenUsed="0"/>
+    <w:lsdException w:name="Medium List 2 Accent 6" w:semiHidden="0" w:uiPriority="66" w:unhideWhenUsed="0"/>
+    <w:lsdException w:name="Medium Grid 1 Accent 6" w:semiHidden="0" w:uiPriority="67" w:unhideWhenUsed="0"/>
+    <w:lsdException w:name="Medium Grid 2 Accent 6" w:semiHidden="0" w:uiPriority="68" w:unhideWhenUsed="0"/>
+    <w:lsdException w:name="Medium Grid 3 Accent 6" w:semiHidden="0" w:uiPriority="69" w:unhideWhenUsed="0"/>
+    <w:lsdException w:name="Dark List Accent 6" w:semiHidden="0" w:uiPriority="70" w:unhideWhenUsed="0"/>
+    <w:lsdException w:name="Colorful Shading Accent 6" w:semiHidden="0" w:uiPriority="71" w:unhideWhenUsed="0"/>
+    <w:lsdException w:name="Colorful List Accent 6" w:semiHidden="0" w:uiPriority="72" w:unhideWhenUsed="0"/>
+    <w:lsdException w:name="Colorful Grid Accent 6" w:semiHidden="0" w:uiPriority="73" w:unhideWhenUsed="0"/>
+    <w:lsdException w:name="Subtle Emphasis" w:semiHidden="0" w:uiPriority="19" w:unhideWhenUsed="0" w:qFormat="1"/>
+    <w:lsdException w:name="Intense Emphasis" w:semiHidden="0" w:uiPriority="21" w:unhideWhenUsed="0" w:qFormat="1"/>
+    <w:lsdException w:name="Subtle Reference" w:semiHidden="0" w:uiPriority="31" w:unhideWhenUsed="0" w:qFormat="1"/>
+    <w:lsdException w:name="Intense Reference" w:semiHidden="0" w:uiPriority="32" w:unhideWhenUsed="0" w:qFormat="1"/>
+    <w:lsdException w:name="Book Title" w:semiHidden="0" w:uiPriority="33" w:unhideWhenUsed="0" w:qFormat="1"/>
+    <w:lsdException w:name="Bibliography" w:uiPriority="37"/>
+    <w:lsdException w:name="TOC Heading" w:uiPriority="39" w:qFormat="1"/>
+  </w:latentStyles>
+  <w:style w:type="paragraph" w:default="1" w:styleId="Standard">
+    <w:name w:val="Normal"/>
+    <w:qFormat/>
+  </w:style>
+  <w:style w:type="character" w:default="1" w:styleId="Absatz-Standardschriftart">
+    <w:name w:val="Default Paragraph Font"/>
+    <w:uiPriority w:val="1"/>
+    <w:semiHidden/>
+    <w:unhideWhenUsed/>
+  </w:style>
+  <w:style w:type="table" w:default="1" w:styleId="NormaleTabelle">
+    <w:name w:val="Normal Table"/>
+    <w:uiPriority w:val="99"/>
+    <w:semiHidden/>
+    <w:unhideWhenUsed/>
+    <w:tblPr>
+      <w:tblInd w:w="0" w:type="dxa"/>
+      <w:tblCellMar>
+        <w:top w:w="0" w:type="dxa"/>
+        <w:left w:w="108" w:type="dxa"/>
+        <w:bottom w:w="0" w:type="dxa"/>
+        <w:right w:w="108" w:type="dxa"/>
+      </w:tblCellMar>
+    </w:tblPr>
+  </w:style>
+  <w:style w:type="numbering" w:default="1" w:styleId="KeineListe">
+    <w:name w:val="No List"/>
+    <w:uiPriority w:val="99"/>
+    <w:semiHidden/>
+    <w:unhideWhenUsed/>
+  </w:style>
+  <w:style w:type="paragraph" w:customStyle="1" w:styleId="41236967E619494C9CFB66AF1AE61E60">
+    <w:name w:val="41236967E619494C9CFB66AF1AE61E60"/>
+    <w:rsid w:val="007D14D4"/>
+  </w:style>
+  <w:style w:type="paragraph" w:customStyle="1" w:styleId="DBE7B21C6AE74219B87F8941C9F70273">
+    <w:name w:val="DBE7B21C6AE74219B87F8941C9F70273"/>
+    <w:rsid w:val="007D14D4"/>
+  </w:style>
+</w:styles>
+</file>
+
+<file path=word/glossary/webSettings.xml><?xml version="1.0" encoding="utf-8"?>
+<w:webSettings xmlns:mc="http://schemas.openxmlformats.org/markup-compatibility/2006" xmlns:r="http://schemas.openxmlformats.org/officeDocument/2006/relationships" xmlns:w="http://schemas.openxmlformats.org/wordprocessingml/2006/main" xmlns:w14="http://schemas.microsoft.com/office/word/2010/wordml" mc:Ignorable="w14">
+  <w:optimizeForBrowser/>
+  <w:allowPNG/>
+</w:webSettings>
+</file>
+
 <file path=word/theme/theme1.xml><?xml version="1.0" encoding="utf-8"?>
 <a:theme xmlns:a="http://schemas.openxmlformats.org/drawingml/2006/main" name="Larissa">
   <a:themeElements>
@@ -6001,7 +6583,7 @@
 </file>
 
 <file path=customXml/itemProps2.xml><?xml version="1.0" encoding="utf-8"?>
-<ds:datastoreItem xmlns:ds="http://schemas.openxmlformats.org/officeDocument/2006/customXml" ds:itemID="{B227A6D9-092F-4D0E-AD98-A60F45ABA7F1}">
+<ds:datastoreItem xmlns:ds="http://schemas.openxmlformats.org/officeDocument/2006/customXml" ds:itemID="{50C2E428-93DD-460D-884A-6F6773341377}">
   <ds:schemaRefs>
     <ds:schemaRef ds:uri="http://schemas.openxmlformats.org/officeDocument/2006/bibliography"/>
   </ds:schemaRefs>

</xml_diff>